<commit_message>
stack and postfix calc
</commit_message>
<xml_diff>
--- a/Data Structures.docx
+++ b/Data Structures.docx
@@ -3354,6 +3354,14 @@
         </w:rPr>
         <w:t>Log n)</w:t>
       </w:r>
+    </w:p>
+    <w:p>
+      <w:pPr>
+        <w:rPr>
+          <w:rFonts w:ascii="Arial" w:hAnsi="Arial" w:cs="Arial"/>
+          <w:shd w:val="clear" w:color="auto" w:fill="FFFFFF"/>
+        </w:rPr>
+      </w:pPr>
     </w:p>
     <w:p>
       <w:pPr>
@@ -6992,17 +7000,7 @@
           <w:szCs w:val="24"/>
         </w:rPr>
         <w:br/>
-        <w:t>The definition of ADT only mentions what operations are to be performed but not how these operations will be implemented. It does not specify how data will be organized in memory and what algorithms will be used for implementing the operations. It is called “abstract” because it gives an implementation independent view. The process of providing only the essentials and hidin</w:t>
-      </w:r>
-      <w:bookmarkStart w:id="0" w:name="_GoBack"/>
-      <w:bookmarkEnd w:id="0"/>
-      <w:r>
-        <w:rPr>
-          <w:rFonts w:ascii="Arial" w:eastAsia="Times New Roman" w:hAnsi="Arial" w:cs="Arial"/>
-          <w:sz w:val="24"/>
-          <w:szCs w:val="24"/>
-        </w:rPr>
-        <w:t>g the details is known as abstraction.</w:t>
+        <w:t>The definition of ADT only mentions what operations are to be performed but not how these operations will be implemented. It does not specify how data will be organized in memory and what algorithms will be used for implementing the operations. It is called “abstract” because it gives an implementation independent view. The process of providing only the essentials and hiding the details is known as abstraction.</w:t>
       </w:r>
     </w:p>
     <w:p/>
@@ -7032,6 +7030,2499 @@
         <w:t>Stack ADT</w:t>
       </w:r>
     </w:p>
+    <w:p/>
+    <w:p/>
+    <w:p>
+      <w:pPr>
+        <w:rPr>
+          <w:rFonts w:ascii="Arial" w:hAnsi="Arial" w:cs="Arial"/>
+          <w:b/>
+          <w:shd w:val="clear" w:color="auto" w:fill="FFFFFF"/>
+        </w:rPr>
+      </w:pPr>
+      <w:bookmarkStart w:id="0" w:name="_GoBack"/>
+      <w:r>
+        <w:rPr>
+          <w:rFonts w:ascii="Arial" w:hAnsi="Arial" w:cs="Arial"/>
+          <w:b/>
+          <w:shd w:val="clear" w:color="auto" w:fill="FFFFFF"/>
+        </w:rPr>
+        <w:t>Evaluation of Postfix Expression)</w:t>
+      </w:r>
+    </w:p>
+    <w:bookmarkEnd w:id="0"/>
+    <w:p>
+      <w:pPr>
+        <w:rPr>
+          <w:rFonts w:ascii="Arial" w:hAnsi="Arial" w:cs="Arial"/>
+          <w:shd w:val="clear" w:color="auto" w:fill="FFFFFF"/>
+        </w:rPr>
+      </w:pPr>
+      <w:r>
+        <w:rPr>
+          <w:rFonts w:ascii="Arial" w:hAnsi="Arial" w:cs="Arial"/>
+          <w:shd w:val="clear" w:color="auto" w:fill="FFFFFF"/>
+        </w:rPr>
+        <w:t>The Postfix notation is used to represent algebraic expressions. The expressions written in postfix form are evaluated faster compared to infix notation as parenthesis are not required in postfix. We have discussed infix to postfix conversion. In this post, evaluation of postfix expressions is discussed.</w:t>
+      </w:r>
+    </w:p>
+    <w:p>
+      <w:pPr>
+        <w:rPr>
+          <w:rFonts w:ascii="Arial" w:hAnsi="Arial" w:cs="Arial"/>
+          <w:shd w:val="clear" w:color="auto" w:fill="FFFFFF"/>
+        </w:rPr>
+      </w:pPr>
+    </w:p>
+    <w:p>
+      <w:pPr>
+        <w:rPr>
+          <w:rFonts w:ascii="Arial" w:hAnsi="Arial" w:cs="Arial"/>
+          <w:shd w:val="clear" w:color="auto" w:fill="FFFFFF"/>
+        </w:rPr>
+      </w:pPr>
+      <w:r>
+        <w:rPr>
+          <w:rFonts w:ascii="Arial" w:hAnsi="Arial" w:cs="Arial"/>
+          <w:shd w:val="clear" w:color="auto" w:fill="FFFFFF"/>
+        </w:rPr>
+        <w:t>Following is algorithm for evaluation postfix expressions.</w:t>
+      </w:r>
+    </w:p>
+    <w:p>
+      <w:pPr>
+        <w:rPr>
+          <w:rFonts w:ascii="Arial" w:hAnsi="Arial" w:cs="Arial"/>
+          <w:shd w:val="clear" w:color="auto" w:fill="FFFFFF"/>
+        </w:rPr>
+      </w:pPr>
+      <w:r>
+        <w:rPr>
+          <w:rFonts w:ascii="Arial" w:hAnsi="Arial" w:cs="Arial"/>
+          <w:shd w:val="clear" w:color="auto" w:fill="FFFFFF"/>
+        </w:rPr>
+        <w:t>1) Create a stack to store operands (or values).</w:t>
+      </w:r>
+    </w:p>
+    <w:p>
+      <w:pPr>
+        <w:rPr>
+          <w:rFonts w:ascii="Arial" w:hAnsi="Arial" w:cs="Arial"/>
+          <w:shd w:val="clear" w:color="auto" w:fill="FFFFFF"/>
+        </w:rPr>
+      </w:pPr>
+      <w:r>
+        <w:rPr>
+          <w:rFonts w:ascii="Arial" w:hAnsi="Arial" w:cs="Arial"/>
+          <w:shd w:val="clear" w:color="auto" w:fill="FFFFFF"/>
+        </w:rPr>
+        <w:t>2) Scan the given expression and do following for every scanned element.</w:t>
+      </w:r>
+    </w:p>
+    <w:p>
+      <w:pPr>
+        <w:rPr>
+          <w:rFonts w:ascii="Arial" w:hAnsi="Arial" w:cs="Arial"/>
+          <w:shd w:val="clear" w:color="auto" w:fill="FFFFFF"/>
+        </w:rPr>
+      </w:pPr>
+      <w:r>
+        <w:rPr>
+          <w:rFonts w:ascii="Arial" w:hAnsi="Arial" w:cs="Arial"/>
+          <w:shd w:val="clear" w:color="auto" w:fill="FFFFFF"/>
+        </w:rPr>
+        <w:t>…..a) If the element is a number, push it into the stack</w:t>
+      </w:r>
+    </w:p>
+    <w:p>
+      <w:pPr>
+        <w:rPr>
+          <w:rFonts w:ascii="Arial" w:hAnsi="Arial" w:cs="Arial"/>
+          <w:shd w:val="clear" w:color="auto" w:fill="FFFFFF"/>
+        </w:rPr>
+      </w:pPr>
+      <w:r>
+        <w:rPr>
+          <w:rFonts w:ascii="Arial" w:hAnsi="Arial" w:cs="Arial"/>
+          <w:shd w:val="clear" w:color="auto" w:fill="FFFFFF"/>
+        </w:rPr>
+        <w:t xml:space="preserve">…..b) </w:t>
+      </w:r>
+      <w:proofErr w:type="gramStart"/>
+      <w:r>
+        <w:rPr>
+          <w:rFonts w:ascii="Arial" w:hAnsi="Arial" w:cs="Arial"/>
+          <w:shd w:val="clear" w:color="auto" w:fill="FFFFFF"/>
+        </w:rPr>
+        <w:t>If</w:t>
+      </w:r>
+      <w:proofErr w:type="gramEnd"/>
+      <w:r>
+        <w:rPr>
+          <w:rFonts w:ascii="Arial" w:hAnsi="Arial" w:cs="Arial"/>
+          <w:shd w:val="clear" w:color="auto" w:fill="FFFFFF"/>
+        </w:rPr>
+        <w:t xml:space="preserve"> the element is </w:t>
+      </w:r>
+      <w:proofErr w:type="spellStart"/>
+      <w:r>
+        <w:rPr>
+          <w:rFonts w:ascii="Arial" w:hAnsi="Arial" w:cs="Arial"/>
+          <w:shd w:val="clear" w:color="auto" w:fill="FFFFFF"/>
+        </w:rPr>
+        <w:t>a</w:t>
+      </w:r>
+      <w:proofErr w:type="spellEnd"/>
+      <w:r>
+        <w:rPr>
+          <w:rFonts w:ascii="Arial" w:hAnsi="Arial" w:cs="Arial"/>
+          <w:shd w:val="clear" w:color="auto" w:fill="FFFFFF"/>
+        </w:rPr>
+        <w:t xml:space="preserve"> operator, pop operands for the operator from stack. Evaluate the operator and push the result back to the stack</w:t>
+      </w:r>
+    </w:p>
+    <w:p>
+      <w:pPr>
+        <w:rPr>
+          <w:rFonts w:ascii="Arial" w:hAnsi="Arial" w:cs="Arial"/>
+          <w:shd w:val="clear" w:color="auto" w:fill="FFFFFF"/>
+        </w:rPr>
+      </w:pPr>
+      <w:r>
+        <w:rPr>
+          <w:rFonts w:ascii="Arial" w:hAnsi="Arial" w:cs="Arial"/>
+          <w:shd w:val="clear" w:color="auto" w:fill="FFFFFF"/>
+        </w:rPr>
+        <w:t>3) When the expression is ended, the number in the stack is the final answer</w:t>
+      </w:r>
+    </w:p>
+    <w:p>
+      <w:pPr>
+        <w:rPr>
+          <w:rFonts w:ascii="Arial" w:hAnsi="Arial" w:cs="Arial"/>
+          <w:shd w:val="clear" w:color="auto" w:fill="FFFFFF"/>
+        </w:rPr>
+      </w:pPr>
+    </w:p>
+    <w:p>
+      <w:pPr>
+        <w:autoSpaceDE w:val="0"/>
+        <w:autoSpaceDN w:val="0"/>
+        <w:adjustRightInd w:val="0"/>
+        <w:spacing w:after="0" w:line="240" w:lineRule="auto"/>
+        <w:rPr>
+          <w:rFonts w:ascii="Consolas" w:hAnsi="Consolas" w:cs="Consolas"/>
+          <w:color w:val="000000"/>
+          <w:sz w:val="19"/>
+          <w:szCs w:val="19"/>
+        </w:rPr>
+      </w:pPr>
+      <w:r>
+        <w:rPr>
+          <w:rFonts w:ascii="Consolas" w:hAnsi="Consolas" w:cs="Consolas"/>
+          <w:color w:val="000000"/>
+          <w:sz w:val="19"/>
+          <w:szCs w:val="19"/>
+        </w:rPr>
+        <w:t xml:space="preserve">  </w:t>
+      </w:r>
+      <w:proofErr w:type="gramStart"/>
+      <w:r>
+        <w:rPr>
+          <w:rFonts w:ascii="Consolas" w:hAnsi="Consolas" w:cs="Consolas"/>
+          <w:color w:val="0000FF"/>
+          <w:sz w:val="19"/>
+          <w:szCs w:val="19"/>
+        </w:rPr>
+        <w:t>public</w:t>
+      </w:r>
+      <w:proofErr w:type="gramEnd"/>
+      <w:r>
+        <w:rPr>
+          <w:rFonts w:ascii="Consolas" w:hAnsi="Consolas" w:cs="Consolas"/>
+          <w:color w:val="000000"/>
+          <w:sz w:val="19"/>
+          <w:szCs w:val="19"/>
+        </w:rPr>
+        <w:t xml:space="preserve"> </w:t>
+      </w:r>
+      <w:proofErr w:type="spellStart"/>
+      <w:r>
+        <w:rPr>
+          <w:rFonts w:ascii="Consolas" w:hAnsi="Consolas" w:cs="Consolas"/>
+          <w:color w:val="0000FF"/>
+          <w:sz w:val="19"/>
+          <w:szCs w:val="19"/>
+        </w:rPr>
+        <w:t>int</w:t>
+      </w:r>
+      <w:proofErr w:type="spellEnd"/>
+      <w:r>
+        <w:rPr>
+          <w:rFonts w:ascii="Consolas" w:hAnsi="Consolas" w:cs="Consolas"/>
+          <w:color w:val="000000"/>
+          <w:sz w:val="19"/>
+          <w:szCs w:val="19"/>
+        </w:rPr>
+        <w:t xml:space="preserve"> </w:t>
+      </w:r>
+      <w:proofErr w:type="spellStart"/>
+      <w:r>
+        <w:rPr>
+          <w:rFonts w:ascii="Consolas" w:hAnsi="Consolas" w:cs="Consolas"/>
+          <w:color w:val="000000"/>
+          <w:sz w:val="19"/>
+          <w:szCs w:val="19"/>
+        </w:rPr>
+        <w:t>CalculatePostfix</w:t>
+      </w:r>
+      <w:proofErr w:type="spellEnd"/>
+      <w:r>
+        <w:rPr>
+          <w:rFonts w:ascii="Consolas" w:hAnsi="Consolas" w:cs="Consolas"/>
+          <w:color w:val="000000"/>
+          <w:sz w:val="19"/>
+          <w:szCs w:val="19"/>
+        </w:rPr>
+        <w:t>(</w:t>
+      </w:r>
+      <w:r>
+        <w:rPr>
+          <w:rFonts w:ascii="Consolas" w:hAnsi="Consolas" w:cs="Consolas"/>
+          <w:color w:val="0000FF"/>
+          <w:sz w:val="19"/>
+          <w:szCs w:val="19"/>
+        </w:rPr>
+        <w:t>string</w:t>
+      </w:r>
+      <w:r>
+        <w:rPr>
+          <w:rFonts w:ascii="Consolas" w:hAnsi="Consolas" w:cs="Consolas"/>
+          <w:color w:val="000000"/>
+          <w:sz w:val="19"/>
+          <w:szCs w:val="19"/>
+        </w:rPr>
+        <w:t xml:space="preserve"> </w:t>
+      </w:r>
+      <w:proofErr w:type="spellStart"/>
+      <w:r>
+        <w:rPr>
+          <w:rFonts w:ascii="Consolas" w:hAnsi="Consolas" w:cs="Consolas"/>
+          <w:color w:val="000000"/>
+          <w:sz w:val="19"/>
+          <w:szCs w:val="19"/>
+        </w:rPr>
+        <w:t>expr</w:t>
+      </w:r>
+      <w:proofErr w:type="spellEnd"/>
+      <w:r>
+        <w:rPr>
+          <w:rFonts w:ascii="Consolas" w:hAnsi="Consolas" w:cs="Consolas"/>
+          <w:color w:val="000000"/>
+          <w:sz w:val="19"/>
+          <w:szCs w:val="19"/>
+        </w:rPr>
+        <w:t>)</w:t>
+      </w:r>
+    </w:p>
+    <w:p>
+      <w:pPr>
+        <w:autoSpaceDE w:val="0"/>
+        <w:autoSpaceDN w:val="0"/>
+        <w:adjustRightInd w:val="0"/>
+        <w:spacing w:after="0" w:line="240" w:lineRule="auto"/>
+        <w:rPr>
+          <w:rFonts w:ascii="Consolas" w:hAnsi="Consolas" w:cs="Consolas"/>
+          <w:color w:val="000000"/>
+          <w:sz w:val="19"/>
+          <w:szCs w:val="19"/>
+        </w:rPr>
+      </w:pPr>
+      <w:r>
+        <w:rPr>
+          <w:rFonts w:ascii="Consolas" w:hAnsi="Consolas" w:cs="Consolas"/>
+          <w:color w:val="000000"/>
+          <w:sz w:val="19"/>
+          <w:szCs w:val="19"/>
+        </w:rPr>
+        <w:t xml:space="preserve">        {</w:t>
+      </w:r>
+    </w:p>
+    <w:p>
+      <w:pPr>
+        <w:autoSpaceDE w:val="0"/>
+        <w:autoSpaceDN w:val="0"/>
+        <w:adjustRightInd w:val="0"/>
+        <w:spacing w:after="0" w:line="240" w:lineRule="auto"/>
+        <w:rPr>
+          <w:rFonts w:ascii="Consolas" w:hAnsi="Consolas" w:cs="Consolas"/>
+          <w:color w:val="000000"/>
+          <w:sz w:val="19"/>
+          <w:szCs w:val="19"/>
+        </w:rPr>
+      </w:pPr>
+      <w:r>
+        <w:rPr>
+          <w:rFonts w:ascii="Consolas" w:hAnsi="Consolas" w:cs="Consolas"/>
+          <w:color w:val="000000"/>
+          <w:sz w:val="19"/>
+          <w:szCs w:val="19"/>
+        </w:rPr>
+        <w:t xml:space="preserve">            </w:t>
+      </w:r>
+      <w:r>
+        <w:rPr>
+          <w:rFonts w:ascii="Consolas" w:hAnsi="Consolas" w:cs="Consolas"/>
+          <w:color w:val="2B91AF"/>
+          <w:sz w:val="19"/>
+          <w:szCs w:val="19"/>
+        </w:rPr>
+        <w:t>Stack</w:t>
+      </w:r>
+      <w:r>
+        <w:rPr>
+          <w:rFonts w:ascii="Consolas" w:hAnsi="Consolas" w:cs="Consolas"/>
+          <w:color w:val="000000"/>
+          <w:sz w:val="19"/>
+          <w:szCs w:val="19"/>
+        </w:rPr>
+        <w:t>&lt;</w:t>
+      </w:r>
+      <w:proofErr w:type="spellStart"/>
+      <w:r>
+        <w:rPr>
+          <w:rFonts w:ascii="Consolas" w:hAnsi="Consolas" w:cs="Consolas"/>
+          <w:color w:val="0000FF"/>
+          <w:sz w:val="19"/>
+          <w:szCs w:val="19"/>
+        </w:rPr>
+        <w:t>int</w:t>
+      </w:r>
+      <w:proofErr w:type="spellEnd"/>
+      <w:r>
+        <w:rPr>
+          <w:rFonts w:ascii="Consolas" w:hAnsi="Consolas" w:cs="Consolas"/>
+          <w:color w:val="000000"/>
+          <w:sz w:val="19"/>
+          <w:szCs w:val="19"/>
+        </w:rPr>
+        <w:t xml:space="preserve">&gt; stack = </w:t>
+      </w:r>
+      <w:r>
+        <w:rPr>
+          <w:rFonts w:ascii="Consolas" w:hAnsi="Consolas" w:cs="Consolas"/>
+          <w:color w:val="0000FF"/>
+          <w:sz w:val="19"/>
+          <w:szCs w:val="19"/>
+        </w:rPr>
+        <w:t>new</w:t>
+      </w:r>
+      <w:r>
+        <w:rPr>
+          <w:rFonts w:ascii="Consolas" w:hAnsi="Consolas" w:cs="Consolas"/>
+          <w:color w:val="000000"/>
+          <w:sz w:val="19"/>
+          <w:szCs w:val="19"/>
+        </w:rPr>
+        <w:t xml:space="preserve"> </w:t>
+      </w:r>
+      <w:r>
+        <w:rPr>
+          <w:rFonts w:ascii="Consolas" w:hAnsi="Consolas" w:cs="Consolas"/>
+          <w:color w:val="2B91AF"/>
+          <w:sz w:val="19"/>
+          <w:szCs w:val="19"/>
+        </w:rPr>
+        <w:t>Stack</w:t>
+      </w:r>
+      <w:r>
+        <w:rPr>
+          <w:rFonts w:ascii="Consolas" w:hAnsi="Consolas" w:cs="Consolas"/>
+          <w:color w:val="000000"/>
+          <w:sz w:val="19"/>
+          <w:szCs w:val="19"/>
+        </w:rPr>
+        <w:t>&lt;</w:t>
+      </w:r>
+      <w:proofErr w:type="spellStart"/>
+      <w:r>
+        <w:rPr>
+          <w:rFonts w:ascii="Consolas" w:hAnsi="Consolas" w:cs="Consolas"/>
+          <w:color w:val="0000FF"/>
+          <w:sz w:val="19"/>
+          <w:szCs w:val="19"/>
+        </w:rPr>
+        <w:t>int</w:t>
+      </w:r>
+      <w:proofErr w:type="spellEnd"/>
+      <w:proofErr w:type="gramStart"/>
+      <w:r>
+        <w:rPr>
+          <w:rFonts w:ascii="Consolas" w:hAnsi="Consolas" w:cs="Consolas"/>
+          <w:color w:val="000000"/>
+          <w:sz w:val="19"/>
+          <w:szCs w:val="19"/>
+        </w:rPr>
+        <w:t>&gt;(</w:t>
+      </w:r>
+      <w:proofErr w:type="gramEnd"/>
+      <w:r>
+        <w:rPr>
+          <w:rFonts w:ascii="Consolas" w:hAnsi="Consolas" w:cs="Consolas"/>
+          <w:color w:val="000000"/>
+          <w:sz w:val="19"/>
+          <w:szCs w:val="19"/>
+        </w:rPr>
+        <w:t>);</w:t>
+      </w:r>
+    </w:p>
+    <w:p>
+      <w:pPr>
+        <w:autoSpaceDE w:val="0"/>
+        <w:autoSpaceDN w:val="0"/>
+        <w:adjustRightInd w:val="0"/>
+        <w:spacing w:after="0" w:line="240" w:lineRule="auto"/>
+        <w:rPr>
+          <w:rFonts w:ascii="Consolas" w:hAnsi="Consolas" w:cs="Consolas"/>
+          <w:color w:val="000000"/>
+          <w:sz w:val="19"/>
+          <w:szCs w:val="19"/>
+        </w:rPr>
+      </w:pPr>
+      <w:r>
+        <w:rPr>
+          <w:rFonts w:ascii="Consolas" w:hAnsi="Consolas" w:cs="Consolas"/>
+          <w:color w:val="000000"/>
+          <w:sz w:val="19"/>
+          <w:szCs w:val="19"/>
+        </w:rPr>
+        <w:t xml:space="preserve">            </w:t>
+      </w:r>
+      <w:proofErr w:type="spellStart"/>
+      <w:proofErr w:type="gramStart"/>
+      <w:r>
+        <w:rPr>
+          <w:rFonts w:ascii="Consolas" w:hAnsi="Consolas" w:cs="Consolas"/>
+          <w:color w:val="0000FF"/>
+          <w:sz w:val="19"/>
+          <w:szCs w:val="19"/>
+        </w:rPr>
+        <w:t>foreach</w:t>
+      </w:r>
+      <w:proofErr w:type="spellEnd"/>
+      <w:proofErr w:type="gramEnd"/>
+      <w:r>
+        <w:rPr>
+          <w:rFonts w:ascii="Consolas" w:hAnsi="Consolas" w:cs="Consolas"/>
+          <w:color w:val="000000"/>
+          <w:sz w:val="19"/>
+          <w:szCs w:val="19"/>
+        </w:rPr>
+        <w:t xml:space="preserve"> (</w:t>
+      </w:r>
+      <w:proofErr w:type="spellStart"/>
+      <w:r>
+        <w:rPr>
+          <w:rFonts w:ascii="Consolas" w:hAnsi="Consolas" w:cs="Consolas"/>
+          <w:color w:val="0000FF"/>
+          <w:sz w:val="19"/>
+          <w:szCs w:val="19"/>
+        </w:rPr>
+        <w:t>var</w:t>
+      </w:r>
+      <w:proofErr w:type="spellEnd"/>
+      <w:r>
+        <w:rPr>
+          <w:rFonts w:ascii="Consolas" w:hAnsi="Consolas" w:cs="Consolas"/>
+          <w:color w:val="000000"/>
+          <w:sz w:val="19"/>
+          <w:szCs w:val="19"/>
+        </w:rPr>
+        <w:t xml:space="preserve"> item </w:t>
+      </w:r>
+      <w:r>
+        <w:rPr>
+          <w:rFonts w:ascii="Consolas" w:hAnsi="Consolas" w:cs="Consolas"/>
+          <w:color w:val="0000FF"/>
+          <w:sz w:val="19"/>
+          <w:szCs w:val="19"/>
+        </w:rPr>
+        <w:t>in</w:t>
+      </w:r>
+      <w:r>
+        <w:rPr>
+          <w:rFonts w:ascii="Consolas" w:hAnsi="Consolas" w:cs="Consolas"/>
+          <w:color w:val="000000"/>
+          <w:sz w:val="19"/>
+          <w:szCs w:val="19"/>
+        </w:rPr>
+        <w:t xml:space="preserve"> </w:t>
+      </w:r>
+      <w:proofErr w:type="spellStart"/>
+      <w:r>
+        <w:rPr>
+          <w:rFonts w:ascii="Consolas" w:hAnsi="Consolas" w:cs="Consolas"/>
+          <w:color w:val="000000"/>
+          <w:sz w:val="19"/>
+          <w:szCs w:val="19"/>
+        </w:rPr>
+        <w:t>expr.ToCharArray</w:t>
+      </w:r>
+      <w:proofErr w:type="spellEnd"/>
+      <w:r>
+        <w:rPr>
+          <w:rFonts w:ascii="Consolas" w:hAnsi="Consolas" w:cs="Consolas"/>
+          <w:color w:val="000000"/>
+          <w:sz w:val="19"/>
+          <w:szCs w:val="19"/>
+        </w:rPr>
+        <w:t>())</w:t>
+      </w:r>
+    </w:p>
+    <w:p>
+      <w:pPr>
+        <w:autoSpaceDE w:val="0"/>
+        <w:autoSpaceDN w:val="0"/>
+        <w:adjustRightInd w:val="0"/>
+        <w:spacing w:after="0" w:line="240" w:lineRule="auto"/>
+        <w:rPr>
+          <w:rFonts w:ascii="Consolas" w:hAnsi="Consolas" w:cs="Consolas"/>
+          <w:color w:val="000000"/>
+          <w:sz w:val="19"/>
+          <w:szCs w:val="19"/>
+        </w:rPr>
+      </w:pPr>
+      <w:r>
+        <w:rPr>
+          <w:rFonts w:ascii="Consolas" w:hAnsi="Consolas" w:cs="Consolas"/>
+          <w:color w:val="000000"/>
+          <w:sz w:val="19"/>
+          <w:szCs w:val="19"/>
+        </w:rPr>
+        <w:t xml:space="preserve">            { </w:t>
+      </w:r>
+    </w:p>
+    <w:p>
+      <w:pPr>
+        <w:autoSpaceDE w:val="0"/>
+        <w:autoSpaceDN w:val="0"/>
+        <w:adjustRightInd w:val="0"/>
+        <w:spacing w:after="0" w:line="240" w:lineRule="auto"/>
+        <w:rPr>
+          <w:rFonts w:ascii="Consolas" w:hAnsi="Consolas" w:cs="Consolas"/>
+          <w:color w:val="000000"/>
+          <w:sz w:val="19"/>
+          <w:szCs w:val="19"/>
+        </w:rPr>
+      </w:pPr>
+      <w:r>
+        <w:rPr>
+          <w:rFonts w:ascii="Consolas" w:hAnsi="Consolas" w:cs="Consolas"/>
+          <w:color w:val="000000"/>
+          <w:sz w:val="19"/>
+          <w:szCs w:val="19"/>
+        </w:rPr>
+        <w:t xml:space="preserve">                </w:t>
+      </w:r>
+      <w:proofErr w:type="spellStart"/>
+      <w:proofErr w:type="gramStart"/>
+      <w:r>
+        <w:rPr>
+          <w:rFonts w:ascii="Consolas" w:hAnsi="Consolas" w:cs="Consolas"/>
+          <w:color w:val="0000FF"/>
+          <w:sz w:val="19"/>
+          <w:szCs w:val="19"/>
+        </w:rPr>
+        <w:t>int</w:t>
+      </w:r>
+      <w:proofErr w:type="spellEnd"/>
+      <w:proofErr w:type="gramEnd"/>
+      <w:r>
+        <w:rPr>
+          <w:rFonts w:ascii="Consolas" w:hAnsi="Consolas" w:cs="Consolas"/>
+          <w:color w:val="000000"/>
+          <w:sz w:val="19"/>
+          <w:szCs w:val="19"/>
+        </w:rPr>
+        <w:t xml:space="preserve"> value = 0;</w:t>
+      </w:r>
+    </w:p>
+    <w:p>
+      <w:pPr>
+        <w:autoSpaceDE w:val="0"/>
+        <w:autoSpaceDN w:val="0"/>
+        <w:adjustRightInd w:val="0"/>
+        <w:spacing w:after="0" w:line="240" w:lineRule="auto"/>
+        <w:rPr>
+          <w:rFonts w:ascii="Consolas" w:hAnsi="Consolas" w:cs="Consolas"/>
+          <w:color w:val="000000"/>
+          <w:sz w:val="19"/>
+          <w:szCs w:val="19"/>
+        </w:rPr>
+      </w:pPr>
+      <w:r>
+        <w:rPr>
+          <w:rFonts w:ascii="Consolas" w:hAnsi="Consolas" w:cs="Consolas"/>
+          <w:color w:val="000000"/>
+          <w:sz w:val="19"/>
+          <w:szCs w:val="19"/>
+        </w:rPr>
+        <w:t xml:space="preserve">                </w:t>
+      </w:r>
+      <w:proofErr w:type="spellStart"/>
+      <w:proofErr w:type="gramStart"/>
+      <w:r>
+        <w:rPr>
+          <w:rFonts w:ascii="Consolas" w:hAnsi="Consolas" w:cs="Consolas"/>
+          <w:color w:val="0000FF"/>
+          <w:sz w:val="19"/>
+          <w:szCs w:val="19"/>
+        </w:rPr>
+        <w:t>bool</w:t>
+      </w:r>
+      <w:proofErr w:type="spellEnd"/>
+      <w:proofErr w:type="gramEnd"/>
+      <w:r>
+        <w:rPr>
+          <w:rFonts w:ascii="Consolas" w:hAnsi="Consolas" w:cs="Consolas"/>
+          <w:color w:val="000000"/>
+          <w:sz w:val="19"/>
+          <w:szCs w:val="19"/>
+        </w:rPr>
+        <w:t xml:space="preserve"> </w:t>
+      </w:r>
+      <w:proofErr w:type="spellStart"/>
+      <w:r>
+        <w:rPr>
+          <w:rFonts w:ascii="Consolas" w:hAnsi="Consolas" w:cs="Consolas"/>
+          <w:color w:val="000000"/>
+          <w:sz w:val="19"/>
+          <w:szCs w:val="19"/>
+        </w:rPr>
+        <w:t>isNumber</w:t>
+      </w:r>
+      <w:proofErr w:type="spellEnd"/>
+      <w:r>
+        <w:rPr>
+          <w:rFonts w:ascii="Consolas" w:hAnsi="Consolas" w:cs="Consolas"/>
+          <w:color w:val="000000"/>
+          <w:sz w:val="19"/>
+          <w:szCs w:val="19"/>
+        </w:rPr>
+        <w:t xml:space="preserve"> = </w:t>
+      </w:r>
+      <w:proofErr w:type="spellStart"/>
+      <w:r>
+        <w:rPr>
+          <w:rFonts w:ascii="Consolas" w:hAnsi="Consolas" w:cs="Consolas"/>
+          <w:color w:val="0000FF"/>
+          <w:sz w:val="19"/>
+          <w:szCs w:val="19"/>
+        </w:rPr>
+        <w:t>int</w:t>
+      </w:r>
+      <w:r>
+        <w:rPr>
+          <w:rFonts w:ascii="Consolas" w:hAnsi="Consolas" w:cs="Consolas"/>
+          <w:color w:val="000000"/>
+          <w:sz w:val="19"/>
+          <w:szCs w:val="19"/>
+        </w:rPr>
+        <w:t>.TryParse</w:t>
+      </w:r>
+      <w:proofErr w:type="spellEnd"/>
+      <w:r>
+        <w:rPr>
+          <w:rFonts w:ascii="Consolas" w:hAnsi="Consolas" w:cs="Consolas"/>
+          <w:color w:val="000000"/>
+          <w:sz w:val="19"/>
+          <w:szCs w:val="19"/>
+        </w:rPr>
+        <w:t>(</w:t>
+      </w:r>
+      <w:proofErr w:type="spellStart"/>
+      <w:r>
+        <w:rPr>
+          <w:rFonts w:ascii="Consolas" w:hAnsi="Consolas" w:cs="Consolas"/>
+          <w:color w:val="000000"/>
+          <w:sz w:val="19"/>
+          <w:szCs w:val="19"/>
+        </w:rPr>
+        <w:t>item.ToString</w:t>
+      </w:r>
+      <w:proofErr w:type="spellEnd"/>
+      <w:r>
+        <w:rPr>
+          <w:rFonts w:ascii="Consolas" w:hAnsi="Consolas" w:cs="Consolas"/>
+          <w:color w:val="000000"/>
+          <w:sz w:val="19"/>
+          <w:szCs w:val="19"/>
+        </w:rPr>
+        <w:t xml:space="preserve">(), </w:t>
+      </w:r>
+      <w:r>
+        <w:rPr>
+          <w:rFonts w:ascii="Consolas" w:hAnsi="Consolas" w:cs="Consolas"/>
+          <w:color w:val="0000FF"/>
+          <w:sz w:val="19"/>
+          <w:szCs w:val="19"/>
+        </w:rPr>
+        <w:t>out</w:t>
+      </w:r>
+      <w:r>
+        <w:rPr>
+          <w:rFonts w:ascii="Consolas" w:hAnsi="Consolas" w:cs="Consolas"/>
+          <w:color w:val="000000"/>
+          <w:sz w:val="19"/>
+          <w:szCs w:val="19"/>
+        </w:rPr>
+        <w:t xml:space="preserve"> value);</w:t>
+      </w:r>
+    </w:p>
+    <w:p>
+      <w:pPr>
+        <w:autoSpaceDE w:val="0"/>
+        <w:autoSpaceDN w:val="0"/>
+        <w:adjustRightInd w:val="0"/>
+        <w:spacing w:after="0" w:line="240" w:lineRule="auto"/>
+        <w:rPr>
+          <w:rFonts w:ascii="Consolas" w:hAnsi="Consolas" w:cs="Consolas"/>
+          <w:color w:val="000000"/>
+          <w:sz w:val="19"/>
+          <w:szCs w:val="19"/>
+        </w:rPr>
+      </w:pPr>
+      <w:r>
+        <w:rPr>
+          <w:rFonts w:ascii="Consolas" w:hAnsi="Consolas" w:cs="Consolas"/>
+          <w:color w:val="000000"/>
+          <w:sz w:val="19"/>
+          <w:szCs w:val="19"/>
+        </w:rPr>
+        <w:t xml:space="preserve">                </w:t>
+      </w:r>
+      <w:proofErr w:type="gramStart"/>
+      <w:r>
+        <w:rPr>
+          <w:rFonts w:ascii="Consolas" w:hAnsi="Consolas" w:cs="Consolas"/>
+          <w:color w:val="0000FF"/>
+          <w:sz w:val="19"/>
+          <w:szCs w:val="19"/>
+        </w:rPr>
+        <w:t>if</w:t>
+      </w:r>
+      <w:proofErr w:type="gramEnd"/>
+      <w:r>
+        <w:rPr>
+          <w:rFonts w:ascii="Consolas" w:hAnsi="Consolas" w:cs="Consolas"/>
+          <w:color w:val="000000"/>
+          <w:sz w:val="19"/>
+          <w:szCs w:val="19"/>
+        </w:rPr>
+        <w:t xml:space="preserve"> (</w:t>
+      </w:r>
+      <w:proofErr w:type="spellStart"/>
+      <w:r>
+        <w:rPr>
+          <w:rFonts w:ascii="Consolas" w:hAnsi="Consolas" w:cs="Consolas"/>
+          <w:color w:val="000000"/>
+          <w:sz w:val="19"/>
+          <w:szCs w:val="19"/>
+        </w:rPr>
+        <w:t>isNumber</w:t>
+      </w:r>
+      <w:proofErr w:type="spellEnd"/>
+      <w:r>
+        <w:rPr>
+          <w:rFonts w:ascii="Consolas" w:hAnsi="Consolas" w:cs="Consolas"/>
+          <w:color w:val="000000"/>
+          <w:sz w:val="19"/>
+          <w:szCs w:val="19"/>
+        </w:rPr>
+        <w:t>)</w:t>
+      </w:r>
+    </w:p>
+    <w:p>
+      <w:pPr>
+        <w:autoSpaceDE w:val="0"/>
+        <w:autoSpaceDN w:val="0"/>
+        <w:adjustRightInd w:val="0"/>
+        <w:spacing w:after="0" w:line="240" w:lineRule="auto"/>
+        <w:rPr>
+          <w:rFonts w:ascii="Consolas" w:hAnsi="Consolas" w:cs="Consolas"/>
+          <w:color w:val="000000"/>
+          <w:sz w:val="19"/>
+          <w:szCs w:val="19"/>
+        </w:rPr>
+      </w:pPr>
+      <w:r>
+        <w:rPr>
+          <w:rFonts w:ascii="Consolas" w:hAnsi="Consolas" w:cs="Consolas"/>
+          <w:color w:val="000000"/>
+          <w:sz w:val="19"/>
+          <w:szCs w:val="19"/>
+        </w:rPr>
+        <w:t xml:space="preserve">                {</w:t>
+      </w:r>
+    </w:p>
+    <w:p>
+      <w:pPr>
+        <w:autoSpaceDE w:val="0"/>
+        <w:autoSpaceDN w:val="0"/>
+        <w:adjustRightInd w:val="0"/>
+        <w:spacing w:after="0" w:line="240" w:lineRule="auto"/>
+        <w:rPr>
+          <w:rFonts w:ascii="Consolas" w:hAnsi="Consolas" w:cs="Consolas"/>
+          <w:color w:val="000000"/>
+          <w:sz w:val="19"/>
+          <w:szCs w:val="19"/>
+        </w:rPr>
+      </w:pPr>
+      <w:r>
+        <w:rPr>
+          <w:rFonts w:ascii="Consolas" w:hAnsi="Consolas" w:cs="Consolas"/>
+          <w:color w:val="000000"/>
+          <w:sz w:val="19"/>
+          <w:szCs w:val="19"/>
+        </w:rPr>
+        <w:t xml:space="preserve">                    </w:t>
+      </w:r>
+      <w:proofErr w:type="spellStart"/>
+      <w:proofErr w:type="gramStart"/>
+      <w:r>
+        <w:rPr>
+          <w:rFonts w:ascii="Consolas" w:hAnsi="Consolas" w:cs="Consolas"/>
+          <w:color w:val="000000"/>
+          <w:sz w:val="19"/>
+          <w:szCs w:val="19"/>
+        </w:rPr>
+        <w:t>stack.Push</w:t>
+      </w:r>
+      <w:proofErr w:type="spellEnd"/>
+      <w:r>
+        <w:rPr>
+          <w:rFonts w:ascii="Consolas" w:hAnsi="Consolas" w:cs="Consolas"/>
+          <w:color w:val="000000"/>
+          <w:sz w:val="19"/>
+          <w:szCs w:val="19"/>
+        </w:rPr>
+        <w:t>(</w:t>
+      </w:r>
+      <w:proofErr w:type="gramEnd"/>
+      <w:r>
+        <w:rPr>
+          <w:rFonts w:ascii="Consolas" w:hAnsi="Consolas" w:cs="Consolas"/>
+          <w:color w:val="000000"/>
+          <w:sz w:val="19"/>
+          <w:szCs w:val="19"/>
+        </w:rPr>
+        <w:t>value);</w:t>
+      </w:r>
+    </w:p>
+    <w:p>
+      <w:pPr>
+        <w:autoSpaceDE w:val="0"/>
+        <w:autoSpaceDN w:val="0"/>
+        <w:adjustRightInd w:val="0"/>
+        <w:spacing w:after="0" w:line="240" w:lineRule="auto"/>
+        <w:rPr>
+          <w:rFonts w:ascii="Consolas" w:hAnsi="Consolas" w:cs="Consolas"/>
+          <w:color w:val="000000"/>
+          <w:sz w:val="19"/>
+          <w:szCs w:val="19"/>
+        </w:rPr>
+      </w:pPr>
+      <w:r>
+        <w:rPr>
+          <w:rFonts w:ascii="Consolas" w:hAnsi="Consolas" w:cs="Consolas"/>
+          <w:color w:val="000000"/>
+          <w:sz w:val="19"/>
+          <w:szCs w:val="19"/>
+        </w:rPr>
+        <w:t xml:space="preserve">                }</w:t>
+      </w:r>
+    </w:p>
+    <w:p>
+      <w:pPr>
+        <w:autoSpaceDE w:val="0"/>
+        <w:autoSpaceDN w:val="0"/>
+        <w:adjustRightInd w:val="0"/>
+        <w:spacing w:after="0" w:line="240" w:lineRule="auto"/>
+        <w:rPr>
+          <w:rFonts w:ascii="Consolas" w:hAnsi="Consolas" w:cs="Consolas"/>
+          <w:color w:val="000000"/>
+          <w:sz w:val="19"/>
+          <w:szCs w:val="19"/>
+        </w:rPr>
+      </w:pPr>
+      <w:r>
+        <w:rPr>
+          <w:rFonts w:ascii="Consolas" w:hAnsi="Consolas" w:cs="Consolas"/>
+          <w:color w:val="000000"/>
+          <w:sz w:val="19"/>
+          <w:szCs w:val="19"/>
+        </w:rPr>
+        <w:t xml:space="preserve">                </w:t>
+      </w:r>
+      <w:proofErr w:type="gramStart"/>
+      <w:r>
+        <w:rPr>
+          <w:rFonts w:ascii="Consolas" w:hAnsi="Consolas" w:cs="Consolas"/>
+          <w:color w:val="0000FF"/>
+          <w:sz w:val="19"/>
+          <w:szCs w:val="19"/>
+        </w:rPr>
+        <w:t>else</w:t>
+      </w:r>
+      <w:proofErr w:type="gramEnd"/>
+    </w:p>
+    <w:p>
+      <w:pPr>
+        <w:autoSpaceDE w:val="0"/>
+        <w:autoSpaceDN w:val="0"/>
+        <w:adjustRightInd w:val="0"/>
+        <w:spacing w:after="0" w:line="240" w:lineRule="auto"/>
+        <w:rPr>
+          <w:rFonts w:ascii="Consolas" w:hAnsi="Consolas" w:cs="Consolas"/>
+          <w:color w:val="000000"/>
+          <w:sz w:val="19"/>
+          <w:szCs w:val="19"/>
+        </w:rPr>
+      </w:pPr>
+      <w:r>
+        <w:rPr>
+          <w:rFonts w:ascii="Consolas" w:hAnsi="Consolas" w:cs="Consolas"/>
+          <w:color w:val="000000"/>
+          <w:sz w:val="19"/>
+          <w:szCs w:val="19"/>
+        </w:rPr>
+        <w:t xml:space="preserve">                {</w:t>
+      </w:r>
+    </w:p>
+    <w:p>
+      <w:pPr>
+        <w:autoSpaceDE w:val="0"/>
+        <w:autoSpaceDN w:val="0"/>
+        <w:adjustRightInd w:val="0"/>
+        <w:spacing w:after="0" w:line="240" w:lineRule="auto"/>
+        <w:rPr>
+          <w:rFonts w:ascii="Consolas" w:hAnsi="Consolas" w:cs="Consolas"/>
+          <w:color w:val="000000"/>
+          <w:sz w:val="19"/>
+          <w:szCs w:val="19"/>
+        </w:rPr>
+      </w:pPr>
+      <w:r>
+        <w:rPr>
+          <w:rFonts w:ascii="Consolas" w:hAnsi="Consolas" w:cs="Consolas"/>
+          <w:color w:val="000000"/>
+          <w:sz w:val="19"/>
+          <w:szCs w:val="19"/>
+        </w:rPr>
+        <w:t xml:space="preserve">                    item1 = </w:t>
+      </w:r>
+      <w:proofErr w:type="gramStart"/>
+      <w:r>
+        <w:rPr>
+          <w:rFonts w:ascii="Consolas" w:hAnsi="Consolas" w:cs="Consolas"/>
+          <w:color w:val="2B91AF"/>
+          <w:sz w:val="19"/>
+          <w:szCs w:val="19"/>
+        </w:rPr>
+        <w:t>Convert</w:t>
+      </w:r>
+      <w:r>
+        <w:rPr>
+          <w:rFonts w:ascii="Consolas" w:hAnsi="Consolas" w:cs="Consolas"/>
+          <w:color w:val="000000"/>
+          <w:sz w:val="19"/>
+          <w:szCs w:val="19"/>
+        </w:rPr>
+        <w:t>.ToInt32(</w:t>
+      </w:r>
+      <w:proofErr w:type="spellStart"/>
+      <w:proofErr w:type="gramEnd"/>
+      <w:r>
+        <w:rPr>
+          <w:rFonts w:ascii="Consolas" w:hAnsi="Consolas" w:cs="Consolas"/>
+          <w:color w:val="000000"/>
+          <w:sz w:val="19"/>
+          <w:szCs w:val="19"/>
+        </w:rPr>
+        <w:t>stack.Pop</w:t>
+      </w:r>
+      <w:proofErr w:type="spellEnd"/>
+      <w:r>
+        <w:rPr>
+          <w:rFonts w:ascii="Consolas" w:hAnsi="Consolas" w:cs="Consolas"/>
+          <w:color w:val="000000"/>
+          <w:sz w:val="19"/>
+          <w:szCs w:val="19"/>
+        </w:rPr>
+        <w:t>());</w:t>
+      </w:r>
+    </w:p>
+    <w:p>
+      <w:pPr>
+        <w:autoSpaceDE w:val="0"/>
+        <w:autoSpaceDN w:val="0"/>
+        <w:adjustRightInd w:val="0"/>
+        <w:spacing w:after="0" w:line="240" w:lineRule="auto"/>
+        <w:rPr>
+          <w:rFonts w:ascii="Consolas" w:hAnsi="Consolas" w:cs="Consolas"/>
+          <w:color w:val="000000"/>
+          <w:sz w:val="19"/>
+          <w:szCs w:val="19"/>
+        </w:rPr>
+      </w:pPr>
+      <w:r>
+        <w:rPr>
+          <w:rFonts w:ascii="Consolas" w:hAnsi="Consolas" w:cs="Consolas"/>
+          <w:color w:val="000000"/>
+          <w:sz w:val="19"/>
+          <w:szCs w:val="19"/>
+        </w:rPr>
+        <w:t xml:space="preserve">                    item2 = </w:t>
+      </w:r>
+      <w:proofErr w:type="gramStart"/>
+      <w:r>
+        <w:rPr>
+          <w:rFonts w:ascii="Consolas" w:hAnsi="Consolas" w:cs="Consolas"/>
+          <w:color w:val="2B91AF"/>
+          <w:sz w:val="19"/>
+          <w:szCs w:val="19"/>
+        </w:rPr>
+        <w:t>Convert</w:t>
+      </w:r>
+      <w:r>
+        <w:rPr>
+          <w:rFonts w:ascii="Consolas" w:hAnsi="Consolas" w:cs="Consolas"/>
+          <w:color w:val="000000"/>
+          <w:sz w:val="19"/>
+          <w:szCs w:val="19"/>
+        </w:rPr>
+        <w:t>.ToInt32(</w:t>
+      </w:r>
+      <w:proofErr w:type="spellStart"/>
+      <w:proofErr w:type="gramEnd"/>
+      <w:r>
+        <w:rPr>
+          <w:rFonts w:ascii="Consolas" w:hAnsi="Consolas" w:cs="Consolas"/>
+          <w:color w:val="000000"/>
+          <w:sz w:val="19"/>
+          <w:szCs w:val="19"/>
+        </w:rPr>
+        <w:t>stack.Pop</w:t>
+      </w:r>
+      <w:proofErr w:type="spellEnd"/>
+      <w:r>
+        <w:rPr>
+          <w:rFonts w:ascii="Consolas" w:hAnsi="Consolas" w:cs="Consolas"/>
+          <w:color w:val="000000"/>
+          <w:sz w:val="19"/>
+          <w:szCs w:val="19"/>
+        </w:rPr>
+        <w:t>());</w:t>
+      </w:r>
+    </w:p>
+    <w:p>
+      <w:pPr>
+        <w:autoSpaceDE w:val="0"/>
+        <w:autoSpaceDN w:val="0"/>
+        <w:adjustRightInd w:val="0"/>
+        <w:spacing w:after="0" w:line="240" w:lineRule="auto"/>
+        <w:rPr>
+          <w:rFonts w:ascii="Consolas" w:hAnsi="Consolas" w:cs="Consolas"/>
+          <w:color w:val="000000"/>
+          <w:sz w:val="19"/>
+          <w:szCs w:val="19"/>
+        </w:rPr>
+      </w:pPr>
+      <w:r>
+        <w:rPr>
+          <w:rFonts w:ascii="Consolas" w:hAnsi="Consolas" w:cs="Consolas"/>
+          <w:color w:val="000000"/>
+          <w:sz w:val="19"/>
+          <w:szCs w:val="19"/>
+        </w:rPr>
+        <w:t xml:space="preserve">                    </w:t>
+      </w:r>
+      <w:proofErr w:type="gramStart"/>
+      <w:r>
+        <w:rPr>
+          <w:rFonts w:ascii="Consolas" w:hAnsi="Consolas" w:cs="Consolas"/>
+          <w:color w:val="0000FF"/>
+          <w:sz w:val="19"/>
+          <w:szCs w:val="19"/>
+        </w:rPr>
+        <w:t>switch</w:t>
+      </w:r>
+      <w:proofErr w:type="gramEnd"/>
+      <w:r>
+        <w:rPr>
+          <w:rFonts w:ascii="Consolas" w:hAnsi="Consolas" w:cs="Consolas"/>
+          <w:color w:val="000000"/>
+          <w:sz w:val="19"/>
+          <w:szCs w:val="19"/>
+        </w:rPr>
+        <w:t xml:space="preserve"> (</w:t>
+      </w:r>
+      <w:proofErr w:type="spellStart"/>
+      <w:r>
+        <w:rPr>
+          <w:rFonts w:ascii="Consolas" w:hAnsi="Consolas" w:cs="Consolas"/>
+          <w:color w:val="000000"/>
+          <w:sz w:val="19"/>
+          <w:szCs w:val="19"/>
+        </w:rPr>
+        <w:t>item.ToString</w:t>
+      </w:r>
+      <w:proofErr w:type="spellEnd"/>
+      <w:r>
+        <w:rPr>
+          <w:rFonts w:ascii="Consolas" w:hAnsi="Consolas" w:cs="Consolas"/>
+          <w:color w:val="000000"/>
+          <w:sz w:val="19"/>
+          <w:szCs w:val="19"/>
+        </w:rPr>
+        <w:t>())</w:t>
+      </w:r>
+    </w:p>
+    <w:p>
+      <w:pPr>
+        <w:autoSpaceDE w:val="0"/>
+        <w:autoSpaceDN w:val="0"/>
+        <w:adjustRightInd w:val="0"/>
+        <w:spacing w:after="0" w:line="240" w:lineRule="auto"/>
+        <w:rPr>
+          <w:rFonts w:ascii="Consolas" w:hAnsi="Consolas" w:cs="Consolas"/>
+          <w:color w:val="000000"/>
+          <w:sz w:val="19"/>
+          <w:szCs w:val="19"/>
+        </w:rPr>
+      </w:pPr>
+      <w:r>
+        <w:rPr>
+          <w:rFonts w:ascii="Consolas" w:hAnsi="Consolas" w:cs="Consolas"/>
+          <w:color w:val="000000"/>
+          <w:sz w:val="19"/>
+          <w:szCs w:val="19"/>
+        </w:rPr>
+        <w:t xml:space="preserve">                    {</w:t>
+      </w:r>
+    </w:p>
+    <w:p>
+      <w:pPr>
+        <w:autoSpaceDE w:val="0"/>
+        <w:autoSpaceDN w:val="0"/>
+        <w:adjustRightInd w:val="0"/>
+        <w:spacing w:after="0" w:line="240" w:lineRule="auto"/>
+        <w:rPr>
+          <w:rFonts w:ascii="Consolas" w:hAnsi="Consolas" w:cs="Consolas"/>
+          <w:color w:val="000000"/>
+          <w:sz w:val="19"/>
+          <w:szCs w:val="19"/>
+        </w:rPr>
+      </w:pPr>
+      <w:r>
+        <w:rPr>
+          <w:rFonts w:ascii="Consolas" w:hAnsi="Consolas" w:cs="Consolas"/>
+          <w:color w:val="000000"/>
+          <w:sz w:val="19"/>
+          <w:szCs w:val="19"/>
+        </w:rPr>
+        <w:t xml:space="preserve">                        </w:t>
+      </w:r>
+      <w:proofErr w:type="gramStart"/>
+      <w:r>
+        <w:rPr>
+          <w:rFonts w:ascii="Consolas" w:hAnsi="Consolas" w:cs="Consolas"/>
+          <w:color w:val="0000FF"/>
+          <w:sz w:val="19"/>
+          <w:szCs w:val="19"/>
+        </w:rPr>
+        <w:t>case</w:t>
+      </w:r>
+      <w:proofErr w:type="gramEnd"/>
+      <w:r>
+        <w:rPr>
+          <w:rFonts w:ascii="Consolas" w:hAnsi="Consolas" w:cs="Consolas"/>
+          <w:color w:val="000000"/>
+          <w:sz w:val="19"/>
+          <w:szCs w:val="19"/>
+        </w:rPr>
+        <w:t xml:space="preserve"> </w:t>
+      </w:r>
+      <w:r>
+        <w:rPr>
+          <w:rFonts w:ascii="Consolas" w:hAnsi="Consolas" w:cs="Consolas"/>
+          <w:color w:val="A31515"/>
+          <w:sz w:val="19"/>
+          <w:szCs w:val="19"/>
+        </w:rPr>
+        <w:t>"*"</w:t>
+      </w:r>
+      <w:r>
+        <w:rPr>
+          <w:rFonts w:ascii="Consolas" w:hAnsi="Consolas" w:cs="Consolas"/>
+          <w:color w:val="000000"/>
+          <w:sz w:val="19"/>
+          <w:szCs w:val="19"/>
+        </w:rPr>
+        <w:t xml:space="preserve">:                        </w:t>
+      </w:r>
+    </w:p>
+    <w:p>
+      <w:pPr>
+        <w:autoSpaceDE w:val="0"/>
+        <w:autoSpaceDN w:val="0"/>
+        <w:adjustRightInd w:val="0"/>
+        <w:spacing w:after="0" w:line="240" w:lineRule="auto"/>
+        <w:rPr>
+          <w:rFonts w:ascii="Consolas" w:hAnsi="Consolas" w:cs="Consolas"/>
+          <w:color w:val="000000"/>
+          <w:sz w:val="19"/>
+          <w:szCs w:val="19"/>
+        </w:rPr>
+      </w:pPr>
+      <w:r>
+        <w:rPr>
+          <w:rFonts w:ascii="Consolas" w:hAnsi="Consolas" w:cs="Consolas"/>
+          <w:color w:val="000000"/>
+          <w:sz w:val="19"/>
+          <w:szCs w:val="19"/>
+        </w:rPr>
+        <w:t xml:space="preserve">                            </w:t>
+      </w:r>
+      <w:proofErr w:type="spellStart"/>
+      <w:proofErr w:type="gramStart"/>
+      <w:r>
+        <w:rPr>
+          <w:rFonts w:ascii="Consolas" w:hAnsi="Consolas" w:cs="Consolas"/>
+          <w:color w:val="000000"/>
+          <w:sz w:val="19"/>
+          <w:szCs w:val="19"/>
+        </w:rPr>
+        <w:t>stack.Push</w:t>
+      </w:r>
+      <w:proofErr w:type="spellEnd"/>
+      <w:r>
+        <w:rPr>
+          <w:rFonts w:ascii="Consolas" w:hAnsi="Consolas" w:cs="Consolas"/>
+          <w:color w:val="000000"/>
+          <w:sz w:val="19"/>
+          <w:szCs w:val="19"/>
+        </w:rPr>
+        <w:t>(</w:t>
+      </w:r>
+      <w:proofErr w:type="gramEnd"/>
+      <w:r>
+        <w:rPr>
+          <w:rFonts w:ascii="Consolas" w:hAnsi="Consolas" w:cs="Consolas"/>
+          <w:color w:val="000000"/>
+          <w:sz w:val="19"/>
+          <w:szCs w:val="19"/>
+        </w:rPr>
+        <w:t>item1 * item2);</w:t>
+      </w:r>
+    </w:p>
+    <w:p>
+      <w:pPr>
+        <w:autoSpaceDE w:val="0"/>
+        <w:autoSpaceDN w:val="0"/>
+        <w:adjustRightInd w:val="0"/>
+        <w:spacing w:after="0" w:line="240" w:lineRule="auto"/>
+        <w:rPr>
+          <w:rFonts w:ascii="Consolas" w:hAnsi="Consolas" w:cs="Consolas"/>
+          <w:color w:val="000000"/>
+          <w:sz w:val="19"/>
+          <w:szCs w:val="19"/>
+        </w:rPr>
+      </w:pPr>
+      <w:r>
+        <w:rPr>
+          <w:rFonts w:ascii="Consolas" w:hAnsi="Consolas" w:cs="Consolas"/>
+          <w:color w:val="000000"/>
+          <w:sz w:val="19"/>
+          <w:szCs w:val="19"/>
+        </w:rPr>
+        <w:t xml:space="preserve">                            </w:t>
+      </w:r>
+      <w:proofErr w:type="gramStart"/>
+      <w:r>
+        <w:rPr>
+          <w:rFonts w:ascii="Consolas" w:hAnsi="Consolas" w:cs="Consolas"/>
+          <w:color w:val="0000FF"/>
+          <w:sz w:val="19"/>
+          <w:szCs w:val="19"/>
+        </w:rPr>
+        <w:t>break</w:t>
+      </w:r>
+      <w:proofErr w:type="gramEnd"/>
+      <w:r>
+        <w:rPr>
+          <w:rFonts w:ascii="Consolas" w:hAnsi="Consolas" w:cs="Consolas"/>
+          <w:color w:val="000000"/>
+          <w:sz w:val="19"/>
+          <w:szCs w:val="19"/>
+        </w:rPr>
+        <w:t>;</w:t>
+      </w:r>
+    </w:p>
+    <w:p>
+      <w:pPr>
+        <w:autoSpaceDE w:val="0"/>
+        <w:autoSpaceDN w:val="0"/>
+        <w:adjustRightInd w:val="0"/>
+        <w:spacing w:after="0" w:line="240" w:lineRule="auto"/>
+        <w:rPr>
+          <w:rFonts w:ascii="Consolas" w:hAnsi="Consolas" w:cs="Consolas"/>
+          <w:color w:val="000000"/>
+          <w:sz w:val="19"/>
+          <w:szCs w:val="19"/>
+        </w:rPr>
+      </w:pPr>
+    </w:p>
+    <w:p>
+      <w:pPr>
+        <w:autoSpaceDE w:val="0"/>
+        <w:autoSpaceDN w:val="0"/>
+        <w:adjustRightInd w:val="0"/>
+        <w:spacing w:after="0" w:line="240" w:lineRule="auto"/>
+        <w:rPr>
+          <w:rFonts w:ascii="Consolas" w:hAnsi="Consolas" w:cs="Consolas"/>
+          <w:color w:val="000000"/>
+          <w:sz w:val="19"/>
+          <w:szCs w:val="19"/>
+        </w:rPr>
+      </w:pPr>
+      <w:r>
+        <w:rPr>
+          <w:rFonts w:ascii="Consolas" w:hAnsi="Consolas" w:cs="Consolas"/>
+          <w:color w:val="000000"/>
+          <w:sz w:val="19"/>
+          <w:szCs w:val="19"/>
+        </w:rPr>
+        <w:t xml:space="preserve">                        </w:t>
+      </w:r>
+      <w:proofErr w:type="gramStart"/>
+      <w:r>
+        <w:rPr>
+          <w:rFonts w:ascii="Consolas" w:hAnsi="Consolas" w:cs="Consolas"/>
+          <w:color w:val="0000FF"/>
+          <w:sz w:val="19"/>
+          <w:szCs w:val="19"/>
+        </w:rPr>
+        <w:t>case</w:t>
+      </w:r>
+      <w:proofErr w:type="gramEnd"/>
+      <w:r>
+        <w:rPr>
+          <w:rFonts w:ascii="Consolas" w:hAnsi="Consolas" w:cs="Consolas"/>
+          <w:color w:val="000000"/>
+          <w:sz w:val="19"/>
+          <w:szCs w:val="19"/>
+        </w:rPr>
+        <w:t xml:space="preserve"> </w:t>
+      </w:r>
+      <w:r>
+        <w:rPr>
+          <w:rFonts w:ascii="Consolas" w:hAnsi="Consolas" w:cs="Consolas"/>
+          <w:color w:val="A31515"/>
+          <w:sz w:val="19"/>
+          <w:szCs w:val="19"/>
+        </w:rPr>
+        <w:t>"+"</w:t>
+      </w:r>
+      <w:r>
+        <w:rPr>
+          <w:rFonts w:ascii="Consolas" w:hAnsi="Consolas" w:cs="Consolas"/>
+          <w:color w:val="000000"/>
+          <w:sz w:val="19"/>
+          <w:szCs w:val="19"/>
+        </w:rPr>
+        <w:t>:</w:t>
+      </w:r>
+    </w:p>
+    <w:p>
+      <w:pPr>
+        <w:autoSpaceDE w:val="0"/>
+        <w:autoSpaceDN w:val="0"/>
+        <w:adjustRightInd w:val="0"/>
+        <w:spacing w:after="0" w:line="240" w:lineRule="auto"/>
+        <w:rPr>
+          <w:rFonts w:ascii="Consolas" w:hAnsi="Consolas" w:cs="Consolas"/>
+          <w:color w:val="000000"/>
+          <w:sz w:val="19"/>
+          <w:szCs w:val="19"/>
+        </w:rPr>
+      </w:pPr>
+      <w:r>
+        <w:rPr>
+          <w:rFonts w:ascii="Consolas" w:hAnsi="Consolas" w:cs="Consolas"/>
+          <w:color w:val="000000"/>
+          <w:sz w:val="19"/>
+          <w:szCs w:val="19"/>
+        </w:rPr>
+        <w:t xml:space="preserve">                            </w:t>
+      </w:r>
+      <w:proofErr w:type="spellStart"/>
+      <w:proofErr w:type="gramStart"/>
+      <w:r>
+        <w:rPr>
+          <w:rFonts w:ascii="Consolas" w:hAnsi="Consolas" w:cs="Consolas"/>
+          <w:color w:val="000000"/>
+          <w:sz w:val="19"/>
+          <w:szCs w:val="19"/>
+        </w:rPr>
+        <w:t>stack.Push</w:t>
+      </w:r>
+      <w:proofErr w:type="spellEnd"/>
+      <w:r>
+        <w:rPr>
+          <w:rFonts w:ascii="Consolas" w:hAnsi="Consolas" w:cs="Consolas"/>
+          <w:color w:val="000000"/>
+          <w:sz w:val="19"/>
+          <w:szCs w:val="19"/>
+        </w:rPr>
+        <w:t>(</w:t>
+      </w:r>
+      <w:proofErr w:type="gramEnd"/>
+      <w:r>
+        <w:rPr>
+          <w:rFonts w:ascii="Consolas" w:hAnsi="Consolas" w:cs="Consolas"/>
+          <w:color w:val="000000"/>
+          <w:sz w:val="19"/>
+          <w:szCs w:val="19"/>
+        </w:rPr>
+        <w:t>item1 + item2);</w:t>
+      </w:r>
+    </w:p>
+    <w:p>
+      <w:pPr>
+        <w:autoSpaceDE w:val="0"/>
+        <w:autoSpaceDN w:val="0"/>
+        <w:adjustRightInd w:val="0"/>
+        <w:spacing w:after="0" w:line="240" w:lineRule="auto"/>
+        <w:rPr>
+          <w:rFonts w:ascii="Consolas" w:hAnsi="Consolas" w:cs="Consolas"/>
+          <w:color w:val="000000"/>
+          <w:sz w:val="19"/>
+          <w:szCs w:val="19"/>
+        </w:rPr>
+      </w:pPr>
+      <w:r>
+        <w:rPr>
+          <w:rFonts w:ascii="Consolas" w:hAnsi="Consolas" w:cs="Consolas"/>
+          <w:color w:val="000000"/>
+          <w:sz w:val="19"/>
+          <w:szCs w:val="19"/>
+        </w:rPr>
+        <w:t xml:space="preserve">                            </w:t>
+      </w:r>
+      <w:proofErr w:type="gramStart"/>
+      <w:r>
+        <w:rPr>
+          <w:rFonts w:ascii="Consolas" w:hAnsi="Consolas" w:cs="Consolas"/>
+          <w:color w:val="0000FF"/>
+          <w:sz w:val="19"/>
+          <w:szCs w:val="19"/>
+        </w:rPr>
+        <w:t>break</w:t>
+      </w:r>
+      <w:proofErr w:type="gramEnd"/>
+      <w:r>
+        <w:rPr>
+          <w:rFonts w:ascii="Consolas" w:hAnsi="Consolas" w:cs="Consolas"/>
+          <w:color w:val="000000"/>
+          <w:sz w:val="19"/>
+          <w:szCs w:val="19"/>
+        </w:rPr>
+        <w:t>;</w:t>
+      </w:r>
+    </w:p>
+    <w:p>
+      <w:pPr>
+        <w:autoSpaceDE w:val="0"/>
+        <w:autoSpaceDN w:val="0"/>
+        <w:adjustRightInd w:val="0"/>
+        <w:spacing w:after="0" w:line="240" w:lineRule="auto"/>
+        <w:rPr>
+          <w:rFonts w:ascii="Consolas" w:hAnsi="Consolas" w:cs="Consolas"/>
+          <w:color w:val="000000"/>
+          <w:sz w:val="19"/>
+          <w:szCs w:val="19"/>
+        </w:rPr>
+      </w:pPr>
+    </w:p>
+    <w:p>
+      <w:pPr>
+        <w:autoSpaceDE w:val="0"/>
+        <w:autoSpaceDN w:val="0"/>
+        <w:adjustRightInd w:val="0"/>
+        <w:spacing w:after="0" w:line="240" w:lineRule="auto"/>
+        <w:rPr>
+          <w:rFonts w:ascii="Consolas" w:hAnsi="Consolas" w:cs="Consolas"/>
+          <w:color w:val="000000"/>
+          <w:sz w:val="19"/>
+          <w:szCs w:val="19"/>
+        </w:rPr>
+      </w:pPr>
+      <w:r>
+        <w:rPr>
+          <w:rFonts w:ascii="Consolas" w:hAnsi="Consolas" w:cs="Consolas"/>
+          <w:color w:val="000000"/>
+          <w:sz w:val="19"/>
+          <w:szCs w:val="19"/>
+        </w:rPr>
+        <w:t xml:space="preserve">                        </w:t>
+      </w:r>
+      <w:proofErr w:type="gramStart"/>
+      <w:r>
+        <w:rPr>
+          <w:rFonts w:ascii="Consolas" w:hAnsi="Consolas" w:cs="Consolas"/>
+          <w:color w:val="0000FF"/>
+          <w:sz w:val="19"/>
+          <w:szCs w:val="19"/>
+        </w:rPr>
+        <w:t>case</w:t>
+      </w:r>
+      <w:proofErr w:type="gramEnd"/>
+      <w:r>
+        <w:rPr>
+          <w:rFonts w:ascii="Consolas" w:hAnsi="Consolas" w:cs="Consolas"/>
+          <w:color w:val="000000"/>
+          <w:sz w:val="19"/>
+          <w:szCs w:val="19"/>
+        </w:rPr>
+        <w:t xml:space="preserve"> </w:t>
+      </w:r>
+      <w:r>
+        <w:rPr>
+          <w:rFonts w:ascii="Consolas" w:hAnsi="Consolas" w:cs="Consolas"/>
+          <w:color w:val="A31515"/>
+          <w:sz w:val="19"/>
+          <w:szCs w:val="19"/>
+        </w:rPr>
+        <w:t>"-"</w:t>
+      </w:r>
+      <w:r>
+        <w:rPr>
+          <w:rFonts w:ascii="Consolas" w:hAnsi="Consolas" w:cs="Consolas"/>
+          <w:color w:val="000000"/>
+          <w:sz w:val="19"/>
+          <w:szCs w:val="19"/>
+        </w:rPr>
+        <w:t>:</w:t>
+      </w:r>
+    </w:p>
+    <w:p>
+      <w:pPr>
+        <w:autoSpaceDE w:val="0"/>
+        <w:autoSpaceDN w:val="0"/>
+        <w:adjustRightInd w:val="0"/>
+        <w:spacing w:after="0" w:line="240" w:lineRule="auto"/>
+        <w:rPr>
+          <w:rFonts w:ascii="Consolas" w:hAnsi="Consolas" w:cs="Consolas"/>
+          <w:color w:val="000000"/>
+          <w:sz w:val="19"/>
+          <w:szCs w:val="19"/>
+        </w:rPr>
+      </w:pPr>
+      <w:r>
+        <w:rPr>
+          <w:rFonts w:ascii="Consolas" w:hAnsi="Consolas" w:cs="Consolas"/>
+          <w:color w:val="000000"/>
+          <w:sz w:val="19"/>
+          <w:szCs w:val="19"/>
+        </w:rPr>
+        <w:t xml:space="preserve">                            </w:t>
+      </w:r>
+      <w:proofErr w:type="spellStart"/>
+      <w:proofErr w:type="gramStart"/>
+      <w:r>
+        <w:rPr>
+          <w:rFonts w:ascii="Consolas" w:hAnsi="Consolas" w:cs="Consolas"/>
+          <w:color w:val="000000"/>
+          <w:sz w:val="19"/>
+          <w:szCs w:val="19"/>
+        </w:rPr>
+        <w:t>stack.Push</w:t>
+      </w:r>
+      <w:proofErr w:type="spellEnd"/>
+      <w:r>
+        <w:rPr>
+          <w:rFonts w:ascii="Consolas" w:hAnsi="Consolas" w:cs="Consolas"/>
+          <w:color w:val="000000"/>
+          <w:sz w:val="19"/>
+          <w:szCs w:val="19"/>
+        </w:rPr>
+        <w:t>(</w:t>
+      </w:r>
+      <w:proofErr w:type="gramEnd"/>
+      <w:r>
+        <w:rPr>
+          <w:rFonts w:ascii="Consolas" w:hAnsi="Consolas" w:cs="Consolas"/>
+          <w:color w:val="000000"/>
+          <w:sz w:val="19"/>
+          <w:szCs w:val="19"/>
+        </w:rPr>
+        <w:t>item1 - item2);</w:t>
+      </w:r>
+    </w:p>
+    <w:p>
+      <w:pPr>
+        <w:autoSpaceDE w:val="0"/>
+        <w:autoSpaceDN w:val="0"/>
+        <w:adjustRightInd w:val="0"/>
+        <w:spacing w:after="0" w:line="240" w:lineRule="auto"/>
+        <w:rPr>
+          <w:rFonts w:ascii="Consolas" w:hAnsi="Consolas" w:cs="Consolas"/>
+          <w:color w:val="000000"/>
+          <w:sz w:val="19"/>
+          <w:szCs w:val="19"/>
+        </w:rPr>
+      </w:pPr>
+      <w:r>
+        <w:rPr>
+          <w:rFonts w:ascii="Consolas" w:hAnsi="Consolas" w:cs="Consolas"/>
+          <w:color w:val="000000"/>
+          <w:sz w:val="19"/>
+          <w:szCs w:val="19"/>
+        </w:rPr>
+        <w:lastRenderedPageBreak/>
+        <w:t xml:space="preserve">                            </w:t>
+      </w:r>
+      <w:proofErr w:type="gramStart"/>
+      <w:r>
+        <w:rPr>
+          <w:rFonts w:ascii="Consolas" w:hAnsi="Consolas" w:cs="Consolas"/>
+          <w:color w:val="0000FF"/>
+          <w:sz w:val="19"/>
+          <w:szCs w:val="19"/>
+        </w:rPr>
+        <w:t>break</w:t>
+      </w:r>
+      <w:proofErr w:type="gramEnd"/>
+      <w:r>
+        <w:rPr>
+          <w:rFonts w:ascii="Consolas" w:hAnsi="Consolas" w:cs="Consolas"/>
+          <w:color w:val="000000"/>
+          <w:sz w:val="19"/>
+          <w:szCs w:val="19"/>
+        </w:rPr>
+        <w:t>;</w:t>
+      </w:r>
+    </w:p>
+    <w:p>
+      <w:pPr>
+        <w:autoSpaceDE w:val="0"/>
+        <w:autoSpaceDN w:val="0"/>
+        <w:adjustRightInd w:val="0"/>
+        <w:spacing w:after="0" w:line="240" w:lineRule="auto"/>
+        <w:rPr>
+          <w:rFonts w:ascii="Consolas" w:hAnsi="Consolas" w:cs="Consolas"/>
+          <w:color w:val="000000"/>
+          <w:sz w:val="19"/>
+          <w:szCs w:val="19"/>
+        </w:rPr>
+      </w:pPr>
+    </w:p>
+    <w:p>
+      <w:pPr>
+        <w:autoSpaceDE w:val="0"/>
+        <w:autoSpaceDN w:val="0"/>
+        <w:adjustRightInd w:val="0"/>
+        <w:spacing w:after="0" w:line="240" w:lineRule="auto"/>
+        <w:rPr>
+          <w:rFonts w:ascii="Consolas" w:hAnsi="Consolas" w:cs="Consolas"/>
+          <w:color w:val="000000"/>
+          <w:sz w:val="19"/>
+          <w:szCs w:val="19"/>
+        </w:rPr>
+      </w:pPr>
+      <w:r>
+        <w:rPr>
+          <w:rFonts w:ascii="Consolas" w:hAnsi="Consolas" w:cs="Consolas"/>
+          <w:color w:val="000000"/>
+          <w:sz w:val="19"/>
+          <w:szCs w:val="19"/>
+        </w:rPr>
+        <w:t xml:space="preserve">                        </w:t>
+      </w:r>
+      <w:proofErr w:type="gramStart"/>
+      <w:r>
+        <w:rPr>
+          <w:rFonts w:ascii="Consolas" w:hAnsi="Consolas" w:cs="Consolas"/>
+          <w:color w:val="0000FF"/>
+          <w:sz w:val="19"/>
+          <w:szCs w:val="19"/>
+        </w:rPr>
+        <w:t>case</w:t>
+      </w:r>
+      <w:proofErr w:type="gramEnd"/>
+      <w:r>
+        <w:rPr>
+          <w:rFonts w:ascii="Consolas" w:hAnsi="Consolas" w:cs="Consolas"/>
+          <w:color w:val="000000"/>
+          <w:sz w:val="19"/>
+          <w:szCs w:val="19"/>
+        </w:rPr>
+        <w:t xml:space="preserve"> </w:t>
+      </w:r>
+      <w:r>
+        <w:rPr>
+          <w:rFonts w:ascii="Consolas" w:hAnsi="Consolas" w:cs="Consolas"/>
+          <w:color w:val="A31515"/>
+          <w:sz w:val="19"/>
+          <w:szCs w:val="19"/>
+        </w:rPr>
+        <w:t>"/"</w:t>
+      </w:r>
+      <w:r>
+        <w:rPr>
+          <w:rFonts w:ascii="Consolas" w:hAnsi="Consolas" w:cs="Consolas"/>
+          <w:color w:val="000000"/>
+          <w:sz w:val="19"/>
+          <w:szCs w:val="19"/>
+        </w:rPr>
+        <w:t>:</w:t>
+      </w:r>
+    </w:p>
+    <w:p>
+      <w:pPr>
+        <w:autoSpaceDE w:val="0"/>
+        <w:autoSpaceDN w:val="0"/>
+        <w:adjustRightInd w:val="0"/>
+        <w:spacing w:after="0" w:line="240" w:lineRule="auto"/>
+        <w:rPr>
+          <w:rFonts w:ascii="Consolas" w:hAnsi="Consolas" w:cs="Consolas"/>
+          <w:color w:val="000000"/>
+          <w:sz w:val="19"/>
+          <w:szCs w:val="19"/>
+        </w:rPr>
+      </w:pPr>
+      <w:r>
+        <w:rPr>
+          <w:rFonts w:ascii="Consolas" w:hAnsi="Consolas" w:cs="Consolas"/>
+          <w:color w:val="000000"/>
+          <w:sz w:val="19"/>
+          <w:szCs w:val="19"/>
+        </w:rPr>
+        <w:t xml:space="preserve">                            </w:t>
+      </w:r>
+      <w:proofErr w:type="spellStart"/>
+      <w:proofErr w:type="gramStart"/>
+      <w:r>
+        <w:rPr>
+          <w:rFonts w:ascii="Consolas" w:hAnsi="Consolas" w:cs="Consolas"/>
+          <w:color w:val="000000"/>
+          <w:sz w:val="19"/>
+          <w:szCs w:val="19"/>
+        </w:rPr>
+        <w:t>stack.Push</w:t>
+      </w:r>
+      <w:proofErr w:type="spellEnd"/>
+      <w:r>
+        <w:rPr>
+          <w:rFonts w:ascii="Consolas" w:hAnsi="Consolas" w:cs="Consolas"/>
+          <w:color w:val="000000"/>
+          <w:sz w:val="19"/>
+          <w:szCs w:val="19"/>
+        </w:rPr>
+        <w:t>(</w:t>
+      </w:r>
+      <w:proofErr w:type="gramEnd"/>
+      <w:r>
+        <w:rPr>
+          <w:rFonts w:ascii="Consolas" w:hAnsi="Consolas" w:cs="Consolas"/>
+          <w:color w:val="000000"/>
+          <w:sz w:val="19"/>
+          <w:szCs w:val="19"/>
+        </w:rPr>
+        <w:t>item1 / item2);</w:t>
+      </w:r>
+    </w:p>
+    <w:p>
+      <w:pPr>
+        <w:autoSpaceDE w:val="0"/>
+        <w:autoSpaceDN w:val="0"/>
+        <w:adjustRightInd w:val="0"/>
+        <w:spacing w:after="0" w:line="240" w:lineRule="auto"/>
+        <w:rPr>
+          <w:rFonts w:ascii="Consolas" w:hAnsi="Consolas" w:cs="Consolas"/>
+          <w:color w:val="000000"/>
+          <w:sz w:val="19"/>
+          <w:szCs w:val="19"/>
+        </w:rPr>
+      </w:pPr>
+      <w:r>
+        <w:rPr>
+          <w:rFonts w:ascii="Consolas" w:hAnsi="Consolas" w:cs="Consolas"/>
+          <w:color w:val="000000"/>
+          <w:sz w:val="19"/>
+          <w:szCs w:val="19"/>
+        </w:rPr>
+        <w:t xml:space="preserve">                            </w:t>
+      </w:r>
+      <w:proofErr w:type="gramStart"/>
+      <w:r>
+        <w:rPr>
+          <w:rFonts w:ascii="Consolas" w:hAnsi="Consolas" w:cs="Consolas"/>
+          <w:color w:val="0000FF"/>
+          <w:sz w:val="19"/>
+          <w:szCs w:val="19"/>
+        </w:rPr>
+        <w:t>break</w:t>
+      </w:r>
+      <w:proofErr w:type="gramEnd"/>
+      <w:r>
+        <w:rPr>
+          <w:rFonts w:ascii="Consolas" w:hAnsi="Consolas" w:cs="Consolas"/>
+          <w:color w:val="000000"/>
+          <w:sz w:val="19"/>
+          <w:szCs w:val="19"/>
+        </w:rPr>
+        <w:t>;</w:t>
+      </w:r>
+    </w:p>
+    <w:p>
+      <w:pPr>
+        <w:autoSpaceDE w:val="0"/>
+        <w:autoSpaceDN w:val="0"/>
+        <w:adjustRightInd w:val="0"/>
+        <w:spacing w:after="0" w:line="240" w:lineRule="auto"/>
+        <w:rPr>
+          <w:rFonts w:ascii="Consolas" w:hAnsi="Consolas" w:cs="Consolas"/>
+          <w:color w:val="000000"/>
+          <w:sz w:val="19"/>
+          <w:szCs w:val="19"/>
+        </w:rPr>
+      </w:pPr>
+    </w:p>
+    <w:p>
+      <w:pPr>
+        <w:autoSpaceDE w:val="0"/>
+        <w:autoSpaceDN w:val="0"/>
+        <w:adjustRightInd w:val="0"/>
+        <w:spacing w:after="0" w:line="240" w:lineRule="auto"/>
+        <w:rPr>
+          <w:rFonts w:ascii="Consolas" w:hAnsi="Consolas" w:cs="Consolas"/>
+          <w:color w:val="000000"/>
+          <w:sz w:val="19"/>
+          <w:szCs w:val="19"/>
+        </w:rPr>
+      </w:pPr>
+      <w:r>
+        <w:rPr>
+          <w:rFonts w:ascii="Consolas" w:hAnsi="Consolas" w:cs="Consolas"/>
+          <w:color w:val="000000"/>
+          <w:sz w:val="19"/>
+          <w:szCs w:val="19"/>
+        </w:rPr>
+        <w:t xml:space="preserve">                        </w:t>
+      </w:r>
+      <w:proofErr w:type="gramStart"/>
+      <w:r>
+        <w:rPr>
+          <w:rFonts w:ascii="Consolas" w:hAnsi="Consolas" w:cs="Consolas"/>
+          <w:color w:val="0000FF"/>
+          <w:sz w:val="19"/>
+          <w:szCs w:val="19"/>
+        </w:rPr>
+        <w:t>case</w:t>
+      </w:r>
+      <w:proofErr w:type="gramEnd"/>
+      <w:r>
+        <w:rPr>
+          <w:rFonts w:ascii="Consolas" w:hAnsi="Consolas" w:cs="Consolas"/>
+          <w:color w:val="000000"/>
+          <w:sz w:val="19"/>
+          <w:szCs w:val="19"/>
+        </w:rPr>
+        <w:t xml:space="preserve"> </w:t>
+      </w:r>
+      <w:r>
+        <w:rPr>
+          <w:rFonts w:ascii="Consolas" w:hAnsi="Consolas" w:cs="Consolas"/>
+          <w:color w:val="A31515"/>
+          <w:sz w:val="19"/>
+          <w:szCs w:val="19"/>
+        </w:rPr>
+        <w:t>"%"</w:t>
+      </w:r>
+      <w:r>
+        <w:rPr>
+          <w:rFonts w:ascii="Consolas" w:hAnsi="Consolas" w:cs="Consolas"/>
+          <w:color w:val="000000"/>
+          <w:sz w:val="19"/>
+          <w:szCs w:val="19"/>
+        </w:rPr>
+        <w:t>:</w:t>
+      </w:r>
+    </w:p>
+    <w:p>
+      <w:pPr>
+        <w:autoSpaceDE w:val="0"/>
+        <w:autoSpaceDN w:val="0"/>
+        <w:adjustRightInd w:val="0"/>
+        <w:spacing w:after="0" w:line="240" w:lineRule="auto"/>
+        <w:rPr>
+          <w:rFonts w:ascii="Consolas" w:hAnsi="Consolas" w:cs="Consolas"/>
+          <w:color w:val="000000"/>
+          <w:sz w:val="19"/>
+          <w:szCs w:val="19"/>
+        </w:rPr>
+      </w:pPr>
+      <w:r>
+        <w:rPr>
+          <w:rFonts w:ascii="Consolas" w:hAnsi="Consolas" w:cs="Consolas"/>
+          <w:color w:val="000000"/>
+          <w:sz w:val="19"/>
+          <w:szCs w:val="19"/>
+        </w:rPr>
+        <w:t xml:space="preserve">                            </w:t>
+      </w:r>
+      <w:proofErr w:type="spellStart"/>
+      <w:proofErr w:type="gramStart"/>
+      <w:r>
+        <w:rPr>
+          <w:rFonts w:ascii="Consolas" w:hAnsi="Consolas" w:cs="Consolas"/>
+          <w:color w:val="000000"/>
+          <w:sz w:val="19"/>
+          <w:szCs w:val="19"/>
+        </w:rPr>
+        <w:t>stack.Push</w:t>
+      </w:r>
+      <w:proofErr w:type="spellEnd"/>
+      <w:r>
+        <w:rPr>
+          <w:rFonts w:ascii="Consolas" w:hAnsi="Consolas" w:cs="Consolas"/>
+          <w:color w:val="000000"/>
+          <w:sz w:val="19"/>
+          <w:szCs w:val="19"/>
+        </w:rPr>
+        <w:t>(</w:t>
+      </w:r>
+      <w:proofErr w:type="gramEnd"/>
+      <w:r>
+        <w:rPr>
+          <w:rFonts w:ascii="Consolas" w:hAnsi="Consolas" w:cs="Consolas"/>
+          <w:color w:val="000000"/>
+          <w:sz w:val="19"/>
+          <w:szCs w:val="19"/>
+        </w:rPr>
+        <w:t>item1 % item2);</w:t>
+      </w:r>
+    </w:p>
+    <w:p>
+      <w:pPr>
+        <w:autoSpaceDE w:val="0"/>
+        <w:autoSpaceDN w:val="0"/>
+        <w:adjustRightInd w:val="0"/>
+        <w:spacing w:after="0" w:line="240" w:lineRule="auto"/>
+        <w:rPr>
+          <w:rFonts w:ascii="Consolas" w:hAnsi="Consolas" w:cs="Consolas"/>
+          <w:color w:val="000000"/>
+          <w:sz w:val="19"/>
+          <w:szCs w:val="19"/>
+        </w:rPr>
+      </w:pPr>
+      <w:r>
+        <w:rPr>
+          <w:rFonts w:ascii="Consolas" w:hAnsi="Consolas" w:cs="Consolas"/>
+          <w:color w:val="000000"/>
+          <w:sz w:val="19"/>
+          <w:szCs w:val="19"/>
+        </w:rPr>
+        <w:t xml:space="preserve">                            </w:t>
+      </w:r>
+      <w:proofErr w:type="gramStart"/>
+      <w:r>
+        <w:rPr>
+          <w:rFonts w:ascii="Consolas" w:hAnsi="Consolas" w:cs="Consolas"/>
+          <w:color w:val="0000FF"/>
+          <w:sz w:val="19"/>
+          <w:szCs w:val="19"/>
+        </w:rPr>
+        <w:t>break</w:t>
+      </w:r>
+      <w:proofErr w:type="gramEnd"/>
+      <w:r>
+        <w:rPr>
+          <w:rFonts w:ascii="Consolas" w:hAnsi="Consolas" w:cs="Consolas"/>
+          <w:color w:val="000000"/>
+          <w:sz w:val="19"/>
+          <w:szCs w:val="19"/>
+        </w:rPr>
+        <w:t>;</w:t>
+      </w:r>
+    </w:p>
+    <w:p>
+      <w:pPr>
+        <w:autoSpaceDE w:val="0"/>
+        <w:autoSpaceDN w:val="0"/>
+        <w:adjustRightInd w:val="0"/>
+        <w:spacing w:after="0" w:line="240" w:lineRule="auto"/>
+        <w:rPr>
+          <w:rFonts w:ascii="Consolas" w:hAnsi="Consolas" w:cs="Consolas"/>
+          <w:color w:val="000000"/>
+          <w:sz w:val="19"/>
+          <w:szCs w:val="19"/>
+        </w:rPr>
+      </w:pPr>
+    </w:p>
+    <w:p>
+      <w:pPr>
+        <w:autoSpaceDE w:val="0"/>
+        <w:autoSpaceDN w:val="0"/>
+        <w:adjustRightInd w:val="0"/>
+        <w:spacing w:after="0" w:line="240" w:lineRule="auto"/>
+        <w:rPr>
+          <w:rFonts w:ascii="Consolas" w:hAnsi="Consolas" w:cs="Consolas"/>
+          <w:color w:val="000000"/>
+          <w:sz w:val="19"/>
+          <w:szCs w:val="19"/>
+        </w:rPr>
+      </w:pPr>
+      <w:r>
+        <w:rPr>
+          <w:rFonts w:ascii="Consolas" w:hAnsi="Consolas" w:cs="Consolas"/>
+          <w:color w:val="000000"/>
+          <w:sz w:val="19"/>
+          <w:szCs w:val="19"/>
+        </w:rPr>
+        <w:t xml:space="preserve">                       </w:t>
+      </w:r>
+    </w:p>
+    <w:p>
+      <w:pPr>
+        <w:autoSpaceDE w:val="0"/>
+        <w:autoSpaceDN w:val="0"/>
+        <w:adjustRightInd w:val="0"/>
+        <w:spacing w:after="0" w:line="240" w:lineRule="auto"/>
+        <w:rPr>
+          <w:rFonts w:ascii="Consolas" w:hAnsi="Consolas" w:cs="Consolas"/>
+          <w:color w:val="000000"/>
+          <w:sz w:val="19"/>
+          <w:szCs w:val="19"/>
+        </w:rPr>
+      </w:pPr>
+      <w:r>
+        <w:rPr>
+          <w:rFonts w:ascii="Consolas" w:hAnsi="Consolas" w:cs="Consolas"/>
+          <w:color w:val="000000"/>
+          <w:sz w:val="19"/>
+          <w:szCs w:val="19"/>
+        </w:rPr>
+        <w:t xml:space="preserve">                    }</w:t>
+      </w:r>
+    </w:p>
+    <w:p>
+      <w:pPr>
+        <w:autoSpaceDE w:val="0"/>
+        <w:autoSpaceDN w:val="0"/>
+        <w:adjustRightInd w:val="0"/>
+        <w:spacing w:after="0" w:line="240" w:lineRule="auto"/>
+        <w:rPr>
+          <w:rFonts w:ascii="Consolas" w:hAnsi="Consolas" w:cs="Consolas"/>
+          <w:color w:val="000000"/>
+          <w:sz w:val="19"/>
+          <w:szCs w:val="19"/>
+        </w:rPr>
+      </w:pPr>
+      <w:r>
+        <w:rPr>
+          <w:rFonts w:ascii="Consolas" w:hAnsi="Consolas" w:cs="Consolas"/>
+          <w:color w:val="000000"/>
+          <w:sz w:val="19"/>
+          <w:szCs w:val="19"/>
+        </w:rPr>
+        <w:t xml:space="preserve">                }</w:t>
+      </w:r>
+    </w:p>
+    <w:p>
+      <w:pPr>
+        <w:autoSpaceDE w:val="0"/>
+        <w:autoSpaceDN w:val="0"/>
+        <w:adjustRightInd w:val="0"/>
+        <w:spacing w:after="0" w:line="240" w:lineRule="auto"/>
+        <w:rPr>
+          <w:rFonts w:ascii="Consolas" w:hAnsi="Consolas" w:cs="Consolas"/>
+          <w:color w:val="000000"/>
+          <w:sz w:val="19"/>
+          <w:szCs w:val="19"/>
+        </w:rPr>
+      </w:pPr>
+    </w:p>
+    <w:p>
+      <w:pPr>
+        <w:autoSpaceDE w:val="0"/>
+        <w:autoSpaceDN w:val="0"/>
+        <w:adjustRightInd w:val="0"/>
+        <w:spacing w:after="0" w:line="240" w:lineRule="auto"/>
+        <w:rPr>
+          <w:rFonts w:ascii="Consolas" w:hAnsi="Consolas" w:cs="Consolas"/>
+          <w:color w:val="000000"/>
+          <w:sz w:val="19"/>
+          <w:szCs w:val="19"/>
+        </w:rPr>
+      </w:pPr>
+    </w:p>
+    <w:p>
+      <w:pPr>
+        <w:autoSpaceDE w:val="0"/>
+        <w:autoSpaceDN w:val="0"/>
+        <w:adjustRightInd w:val="0"/>
+        <w:spacing w:after="0" w:line="240" w:lineRule="auto"/>
+        <w:rPr>
+          <w:rFonts w:ascii="Consolas" w:hAnsi="Consolas" w:cs="Consolas"/>
+          <w:color w:val="000000"/>
+          <w:sz w:val="19"/>
+          <w:szCs w:val="19"/>
+        </w:rPr>
+      </w:pPr>
+    </w:p>
+    <w:p>
+      <w:pPr>
+        <w:autoSpaceDE w:val="0"/>
+        <w:autoSpaceDN w:val="0"/>
+        <w:adjustRightInd w:val="0"/>
+        <w:spacing w:after="0" w:line="240" w:lineRule="auto"/>
+        <w:rPr>
+          <w:rFonts w:ascii="Consolas" w:hAnsi="Consolas" w:cs="Consolas"/>
+          <w:color w:val="000000"/>
+          <w:sz w:val="19"/>
+          <w:szCs w:val="19"/>
+        </w:rPr>
+      </w:pPr>
+      <w:r>
+        <w:rPr>
+          <w:rFonts w:ascii="Consolas" w:hAnsi="Consolas" w:cs="Consolas"/>
+          <w:color w:val="000000"/>
+          <w:sz w:val="19"/>
+          <w:szCs w:val="19"/>
+        </w:rPr>
+        <w:t xml:space="preserve">            }</w:t>
+      </w:r>
+    </w:p>
+    <w:p>
+      <w:pPr>
+        <w:autoSpaceDE w:val="0"/>
+        <w:autoSpaceDN w:val="0"/>
+        <w:adjustRightInd w:val="0"/>
+        <w:spacing w:after="0" w:line="240" w:lineRule="auto"/>
+        <w:rPr>
+          <w:rFonts w:ascii="Consolas" w:hAnsi="Consolas" w:cs="Consolas"/>
+          <w:color w:val="000000"/>
+          <w:sz w:val="19"/>
+          <w:szCs w:val="19"/>
+        </w:rPr>
+      </w:pPr>
+    </w:p>
+    <w:p>
+      <w:pPr>
+        <w:autoSpaceDE w:val="0"/>
+        <w:autoSpaceDN w:val="0"/>
+        <w:adjustRightInd w:val="0"/>
+        <w:spacing w:after="0" w:line="240" w:lineRule="auto"/>
+        <w:rPr>
+          <w:rFonts w:ascii="Consolas" w:hAnsi="Consolas" w:cs="Consolas"/>
+          <w:color w:val="000000"/>
+          <w:sz w:val="19"/>
+          <w:szCs w:val="19"/>
+        </w:rPr>
+      </w:pPr>
+      <w:r>
+        <w:rPr>
+          <w:rFonts w:ascii="Consolas" w:hAnsi="Consolas" w:cs="Consolas"/>
+          <w:color w:val="000000"/>
+          <w:sz w:val="19"/>
+          <w:szCs w:val="19"/>
+        </w:rPr>
+        <w:t xml:space="preserve">            </w:t>
+      </w:r>
+      <w:proofErr w:type="gramStart"/>
+      <w:r>
+        <w:rPr>
+          <w:rFonts w:ascii="Consolas" w:hAnsi="Consolas" w:cs="Consolas"/>
+          <w:color w:val="0000FF"/>
+          <w:sz w:val="19"/>
+          <w:szCs w:val="19"/>
+        </w:rPr>
+        <w:t>if</w:t>
+      </w:r>
+      <w:proofErr w:type="gramEnd"/>
+      <w:r>
+        <w:rPr>
+          <w:rFonts w:ascii="Consolas" w:hAnsi="Consolas" w:cs="Consolas"/>
+          <w:color w:val="000000"/>
+          <w:sz w:val="19"/>
+          <w:szCs w:val="19"/>
+        </w:rPr>
+        <w:t xml:space="preserve"> (</w:t>
+      </w:r>
+      <w:proofErr w:type="spellStart"/>
+      <w:r>
+        <w:rPr>
+          <w:rFonts w:ascii="Consolas" w:hAnsi="Consolas" w:cs="Consolas"/>
+          <w:color w:val="000000"/>
+          <w:sz w:val="19"/>
+          <w:szCs w:val="19"/>
+        </w:rPr>
+        <w:t>stack.Count</w:t>
+      </w:r>
+      <w:proofErr w:type="spellEnd"/>
+      <w:r>
+        <w:rPr>
+          <w:rFonts w:ascii="Consolas" w:hAnsi="Consolas" w:cs="Consolas"/>
+          <w:color w:val="000000"/>
+          <w:sz w:val="19"/>
+          <w:szCs w:val="19"/>
+        </w:rPr>
+        <w:t xml:space="preserve"> &gt; 1)</w:t>
+      </w:r>
+    </w:p>
+    <w:p>
+      <w:pPr>
+        <w:autoSpaceDE w:val="0"/>
+        <w:autoSpaceDN w:val="0"/>
+        <w:adjustRightInd w:val="0"/>
+        <w:spacing w:after="0" w:line="240" w:lineRule="auto"/>
+        <w:rPr>
+          <w:rFonts w:ascii="Consolas" w:hAnsi="Consolas" w:cs="Consolas"/>
+          <w:color w:val="000000"/>
+          <w:sz w:val="19"/>
+          <w:szCs w:val="19"/>
+        </w:rPr>
+      </w:pPr>
+      <w:r>
+        <w:rPr>
+          <w:rFonts w:ascii="Consolas" w:hAnsi="Consolas" w:cs="Consolas"/>
+          <w:color w:val="000000"/>
+          <w:sz w:val="19"/>
+          <w:szCs w:val="19"/>
+        </w:rPr>
+        <w:t xml:space="preserve">            {</w:t>
+      </w:r>
+    </w:p>
+    <w:p>
+      <w:pPr>
+        <w:autoSpaceDE w:val="0"/>
+        <w:autoSpaceDN w:val="0"/>
+        <w:adjustRightInd w:val="0"/>
+        <w:spacing w:after="0" w:line="240" w:lineRule="auto"/>
+        <w:rPr>
+          <w:rFonts w:ascii="Consolas" w:hAnsi="Consolas" w:cs="Consolas"/>
+          <w:color w:val="000000"/>
+          <w:sz w:val="19"/>
+          <w:szCs w:val="19"/>
+        </w:rPr>
+      </w:pPr>
+      <w:r>
+        <w:rPr>
+          <w:rFonts w:ascii="Consolas" w:hAnsi="Consolas" w:cs="Consolas"/>
+          <w:color w:val="000000"/>
+          <w:sz w:val="19"/>
+          <w:szCs w:val="19"/>
+        </w:rPr>
+        <w:t xml:space="preserve">                </w:t>
+      </w:r>
+      <w:proofErr w:type="gramStart"/>
+      <w:r>
+        <w:rPr>
+          <w:rFonts w:ascii="Consolas" w:hAnsi="Consolas" w:cs="Consolas"/>
+          <w:color w:val="0000FF"/>
+          <w:sz w:val="19"/>
+          <w:szCs w:val="19"/>
+        </w:rPr>
+        <w:t>throw</w:t>
+      </w:r>
+      <w:proofErr w:type="gramEnd"/>
+      <w:r>
+        <w:rPr>
+          <w:rFonts w:ascii="Consolas" w:hAnsi="Consolas" w:cs="Consolas"/>
+          <w:color w:val="000000"/>
+          <w:sz w:val="19"/>
+          <w:szCs w:val="19"/>
+        </w:rPr>
+        <w:t xml:space="preserve"> </w:t>
+      </w:r>
+      <w:r>
+        <w:rPr>
+          <w:rFonts w:ascii="Consolas" w:hAnsi="Consolas" w:cs="Consolas"/>
+          <w:color w:val="0000FF"/>
+          <w:sz w:val="19"/>
+          <w:szCs w:val="19"/>
+        </w:rPr>
+        <w:t>new</w:t>
+      </w:r>
+      <w:r>
+        <w:rPr>
+          <w:rFonts w:ascii="Consolas" w:hAnsi="Consolas" w:cs="Consolas"/>
+          <w:color w:val="000000"/>
+          <w:sz w:val="19"/>
+          <w:szCs w:val="19"/>
+        </w:rPr>
+        <w:t xml:space="preserve"> </w:t>
+      </w:r>
+      <w:proofErr w:type="spellStart"/>
+      <w:r>
+        <w:rPr>
+          <w:rFonts w:ascii="Consolas" w:hAnsi="Consolas" w:cs="Consolas"/>
+          <w:color w:val="2B91AF"/>
+          <w:sz w:val="19"/>
+          <w:szCs w:val="19"/>
+        </w:rPr>
+        <w:t>InvalidOperationException</w:t>
+      </w:r>
+      <w:proofErr w:type="spellEnd"/>
+      <w:r>
+        <w:rPr>
+          <w:rFonts w:ascii="Consolas" w:hAnsi="Consolas" w:cs="Consolas"/>
+          <w:color w:val="000000"/>
+          <w:sz w:val="19"/>
+          <w:szCs w:val="19"/>
+        </w:rPr>
+        <w:t>(</w:t>
+      </w:r>
+      <w:r>
+        <w:rPr>
+          <w:rFonts w:ascii="Consolas" w:hAnsi="Consolas" w:cs="Consolas"/>
+          <w:color w:val="A31515"/>
+          <w:sz w:val="19"/>
+          <w:szCs w:val="19"/>
+        </w:rPr>
+        <w:t>"String is wrong"</w:t>
+      </w:r>
+      <w:r>
+        <w:rPr>
+          <w:rFonts w:ascii="Consolas" w:hAnsi="Consolas" w:cs="Consolas"/>
+          <w:color w:val="000000"/>
+          <w:sz w:val="19"/>
+          <w:szCs w:val="19"/>
+        </w:rPr>
+        <w:t>);</w:t>
+      </w:r>
+    </w:p>
+    <w:p>
+      <w:pPr>
+        <w:autoSpaceDE w:val="0"/>
+        <w:autoSpaceDN w:val="0"/>
+        <w:adjustRightInd w:val="0"/>
+        <w:spacing w:after="0" w:line="240" w:lineRule="auto"/>
+        <w:rPr>
+          <w:rFonts w:ascii="Consolas" w:hAnsi="Consolas" w:cs="Consolas"/>
+          <w:color w:val="000000"/>
+          <w:sz w:val="19"/>
+          <w:szCs w:val="19"/>
+        </w:rPr>
+      </w:pPr>
+      <w:r>
+        <w:rPr>
+          <w:rFonts w:ascii="Consolas" w:hAnsi="Consolas" w:cs="Consolas"/>
+          <w:color w:val="000000"/>
+          <w:sz w:val="19"/>
+          <w:szCs w:val="19"/>
+        </w:rPr>
+        <w:t xml:space="preserve">            }</w:t>
+      </w:r>
+    </w:p>
+    <w:p>
+      <w:pPr>
+        <w:autoSpaceDE w:val="0"/>
+        <w:autoSpaceDN w:val="0"/>
+        <w:adjustRightInd w:val="0"/>
+        <w:spacing w:after="0" w:line="240" w:lineRule="auto"/>
+        <w:rPr>
+          <w:rFonts w:ascii="Consolas" w:hAnsi="Consolas" w:cs="Consolas"/>
+          <w:color w:val="000000"/>
+          <w:sz w:val="19"/>
+          <w:szCs w:val="19"/>
+        </w:rPr>
+      </w:pPr>
+    </w:p>
+    <w:p>
+      <w:pPr>
+        <w:autoSpaceDE w:val="0"/>
+        <w:autoSpaceDN w:val="0"/>
+        <w:adjustRightInd w:val="0"/>
+        <w:spacing w:after="0" w:line="240" w:lineRule="auto"/>
+        <w:rPr>
+          <w:rFonts w:ascii="Consolas" w:hAnsi="Consolas" w:cs="Consolas"/>
+          <w:color w:val="000000"/>
+          <w:sz w:val="19"/>
+          <w:szCs w:val="19"/>
+        </w:rPr>
+      </w:pPr>
+      <w:r>
+        <w:rPr>
+          <w:rFonts w:ascii="Consolas" w:hAnsi="Consolas" w:cs="Consolas"/>
+          <w:color w:val="000000"/>
+          <w:sz w:val="19"/>
+          <w:szCs w:val="19"/>
+        </w:rPr>
+        <w:t xml:space="preserve">            </w:t>
+      </w:r>
+      <w:proofErr w:type="gramStart"/>
+      <w:r>
+        <w:rPr>
+          <w:rFonts w:ascii="Consolas" w:hAnsi="Consolas" w:cs="Consolas"/>
+          <w:color w:val="0000FF"/>
+          <w:sz w:val="19"/>
+          <w:szCs w:val="19"/>
+        </w:rPr>
+        <w:t>return</w:t>
+      </w:r>
+      <w:proofErr w:type="gramEnd"/>
+      <w:r>
+        <w:rPr>
+          <w:rFonts w:ascii="Consolas" w:hAnsi="Consolas" w:cs="Consolas"/>
+          <w:color w:val="000000"/>
+          <w:sz w:val="19"/>
+          <w:szCs w:val="19"/>
+        </w:rPr>
+        <w:t xml:space="preserve"> </w:t>
+      </w:r>
+      <w:proofErr w:type="spellStart"/>
+      <w:r>
+        <w:rPr>
+          <w:rFonts w:ascii="Consolas" w:hAnsi="Consolas" w:cs="Consolas"/>
+          <w:color w:val="000000"/>
+          <w:sz w:val="19"/>
+          <w:szCs w:val="19"/>
+        </w:rPr>
+        <w:t>stack.Pop</w:t>
+      </w:r>
+      <w:proofErr w:type="spellEnd"/>
+      <w:r>
+        <w:rPr>
+          <w:rFonts w:ascii="Consolas" w:hAnsi="Consolas" w:cs="Consolas"/>
+          <w:color w:val="000000"/>
+          <w:sz w:val="19"/>
+          <w:szCs w:val="19"/>
+        </w:rPr>
+        <w:t>();</w:t>
+      </w:r>
+    </w:p>
+    <w:p>
+      <w:pPr>
+        <w:rPr>
+          <w:rFonts w:ascii="Arial" w:hAnsi="Arial" w:cs="Arial"/>
+          <w:shd w:val="clear" w:color="auto" w:fill="FFFFFF"/>
+        </w:rPr>
+      </w:pPr>
+      <w:r>
+        <w:rPr>
+          <w:rFonts w:ascii="Consolas" w:hAnsi="Consolas" w:cs="Consolas"/>
+          <w:color w:val="000000"/>
+          <w:sz w:val="19"/>
+          <w:szCs w:val="19"/>
+        </w:rPr>
+        <w:t xml:space="preserve">        }</w:t>
+      </w:r>
+    </w:p>
+    <w:p/>
     <w:sectPr>
       <w:pgSz w:w="12240" w:h="15840"/>
       <w:pgMar w:top="1440" w:right="1440" w:bottom="1440" w:left="1440" w:header="720" w:footer="720" w:gutter="0"/>

</xml_diff>